<commit_message>
Inclui o pdf das fichas de acompanhamento e inclusão de refernecias na monografia
</commit_message>
<xml_diff>
--- a/TCC 2/Fichas de Acompanhamento de Trabalhos de Conclusão de Curso - A partir de 24-09.docx
+++ b/TCC 2/Fichas de Acompanhamento de Trabalhos de Conclusão de Curso - A partir de 24-09.docx
@@ -234,25 +234,7 @@
                 <w:b/>
                 <w:sz w:val="20"/>
               </w:rPr>
-              <w:t xml:space="preserve">Aplicação do </w:t>
-            </w:r>
-            <w:proofErr w:type="spellStart"/>
-            <w:r>
-              <w:rPr>
-                <w:rFonts w:ascii="Arial" w:hAnsi="Arial" w:cs="Arial"/>
-                <w:b/>
-                <w:sz w:val="20"/>
-              </w:rPr>
-              <w:t>Extremme</w:t>
-            </w:r>
-            <w:proofErr w:type="spellEnd"/>
-            <w:r>
-              <w:rPr>
-                <w:rFonts w:ascii="Arial" w:hAnsi="Arial" w:cs="Arial"/>
-                <w:b/>
-                <w:sz w:val="20"/>
-              </w:rPr>
-              <w:t xml:space="preserve"> </w:t>
+              <w:t xml:space="preserve">Aplicação do Extreme </w:t>
             </w:r>
             <w:proofErr w:type="spellStart"/>
             <w:r>
@@ -360,6 +342,7 @@
           <w:right w:val="single" w:sz="4" w:space="4" w:color="auto"/>
         </w:pBdr>
         <w:spacing w:line="240" w:lineRule="auto"/>
+        <w:jc w:val="both"/>
         <w:rPr>
           <w:rFonts w:ascii="Arial" w:hAnsi="Arial" w:cs="Arial"/>
           <w:sz w:val="20"/>
@@ -386,7 +369,23 @@
           <w:rFonts w:ascii="Arial" w:hAnsi="Arial" w:cs="Arial"/>
           <w:sz w:val="20"/>
         </w:rPr>
-        <w:t xml:space="preserve"> para testes. E definição de como escrever a parte de utilização do sistema na parte escrita.</w:t>
+        <w:t xml:space="preserve"> para testes. </w:t>
+      </w:r>
+      <w:bookmarkStart w:id="1" w:name="_GoBack"/>
+      <w:bookmarkEnd w:id="1"/>
+      <w:r>
+        <w:rPr>
+          <w:rFonts w:ascii="Arial" w:hAnsi="Arial" w:cs="Arial"/>
+          <w:sz w:val="20"/>
+        </w:rPr>
+        <w:t xml:space="preserve">Definição </w:t>
+      </w:r>
+      <w:r>
+        <w:rPr>
+          <w:rFonts w:ascii="Arial" w:hAnsi="Arial" w:cs="Arial"/>
+          <w:sz w:val="20"/>
+        </w:rPr>
+        <w:t>de como escrever a parte de utilização do sistema na parte escrita.</w:t>
       </w:r>
     </w:p>
     <w:p>
@@ -937,8 +936,6 @@
         <w:pStyle w:val="Ttulo1"/>
         <w:spacing w:before="0" w:after="0"/>
       </w:pPr>
-      <w:bookmarkStart w:id="1" w:name="_GoBack"/>
-      <w:bookmarkEnd w:id="1"/>
       <w:r>
         <w:lastRenderedPageBreak/>
         <w:t xml:space="preserve">FICHA DE ACOMPANHAMENTO DE ATIVIDADES DE </w:t>
@@ -1050,7 +1047,7 @@
                 <w:sz w:val="20"/>
                 <w:u w:val="single"/>
               </w:rPr>
-              <w:t xml:space="preserve"> 24</w:t>
+              <w:t xml:space="preserve"> </w:t>
             </w:r>
             <w:r>
               <w:rPr>
@@ -1058,7 +1055,7 @@
                 <w:sz w:val="20"/>
                 <w:u w:val="single"/>
               </w:rPr>
-              <w:t xml:space="preserve"> </w:t>
+              <w:t xml:space="preserve">01 </w:t>
             </w:r>
             <w:r>
               <w:rPr>
@@ -1066,7 +1063,23 @@
                 <w:sz w:val="20"/>
                 <w:u w:val="single"/>
               </w:rPr>
-              <w:t>/ 09 /2019</w:t>
+              <w:t xml:space="preserve">/ </w:t>
+            </w:r>
+            <w:r>
+              <w:rPr>
+                <w:rFonts w:ascii="Arial" w:hAnsi="Arial" w:cs="Arial"/>
+                <w:sz w:val="20"/>
+                <w:u w:val="single"/>
+              </w:rPr>
+              <w:t>10</w:t>
+            </w:r>
+            <w:r>
+              <w:rPr>
+                <w:rFonts w:ascii="Arial" w:hAnsi="Arial" w:cs="Arial"/>
+                <w:sz w:val="20"/>
+                <w:u w:val="single"/>
+              </w:rPr>
+              <w:t xml:space="preserve"> /2019</w:t>
             </w:r>
           </w:p>
         </w:tc>
@@ -1138,25 +1151,7 @@
                 <w:b/>
                 <w:sz w:val="20"/>
               </w:rPr>
-              <w:t xml:space="preserve">Aplicação do </w:t>
-            </w:r>
-            <w:proofErr w:type="spellStart"/>
-            <w:r>
-              <w:rPr>
-                <w:rFonts w:ascii="Arial" w:hAnsi="Arial" w:cs="Arial"/>
-                <w:b/>
-                <w:sz w:val="20"/>
-              </w:rPr>
-              <w:t>Extremme</w:t>
-            </w:r>
-            <w:proofErr w:type="spellEnd"/>
-            <w:r>
-              <w:rPr>
-                <w:rFonts w:ascii="Arial" w:hAnsi="Arial" w:cs="Arial"/>
-                <w:b/>
-                <w:sz w:val="20"/>
-              </w:rPr>
-              <w:t xml:space="preserve"> </w:t>
+              <w:t xml:space="preserve">Aplicação do Extreme </w:t>
             </w:r>
             <w:proofErr w:type="spellStart"/>
             <w:r>
@@ -1285,6 +1280,13 @@
           <w:sz w:val="20"/>
         </w:rPr>
       </w:pPr>
+      <w:r>
+        <w:rPr>
+          <w:rFonts w:ascii="Arial" w:hAnsi="Arial" w:cs="Arial"/>
+          <w:sz w:val="20"/>
+        </w:rPr>
+        <w:t>Discussão acerca da utilização do sistema proposto pela escola ILC e testes do sistema (códigos e módulos). Ponderação de como proceder com a escrita das considerações finais e também a revisão do texto final da monografia.</w:t>
+      </w:r>
     </w:p>
     <w:p>
       <w:pPr>
@@ -1354,7 +1356,6 @@
       <w:pPr>
         <w:pStyle w:val="Recuodecorpodetexto2"/>
         <w:pBdr>
-          <w:top w:val="single" w:sz="4" w:space="1" w:color="auto"/>
           <w:left w:val="single" w:sz="4" w:space="4" w:color="auto"/>
           <w:bottom w:val="single" w:sz="4" w:space="1" w:color="auto"/>
           <w:right w:val="single" w:sz="4" w:space="4" w:color="auto"/>
@@ -1365,6 +1366,20 @@
           <w:sz w:val="20"/>
         </w:rPr>
       </w:pPr>
+      <w:r>
+        <w:rPr>
+          <w:rFonts w:ascii="Arial" w:hAnsi="Arial" w:cs="Arial"/>
+          <w:sz w:val="20"/>
+        </w:rPr>
+        <w:t>Tarefas solicitadas nesta data:</w:t>
+      </w:r>
+      <w:r>
+        <w:rPr>
+          <w:rFonts w:ascii="Arial" w:hAnsi="Arial" w:cs="Arial"/>
+          <w:sz w:val="20"/>
+        </w:rPr>
+        <w:t xml:space="preserve"> 15/10/2019</w:t>
+      </w:r>
     </w:p>
     <w:p>
       <w:pPr>
@@ -1386,6 +1401,7 @@
       <w:pPr>
         <w:pStyle w:val="Recuodecorpodetexto2"/>
         <w:pBdr>
+          <w:top w:val="single" w:sz="4" w:space="1" w:color="auto"/>
           <w:left w:val="single" w:sz="4" w:space="4" w:color="auto"/>
           <w:bottom w:val="single" w:sz="4" w:space="1" w:color="auto"/>
           <w:right w:val="single" w:sz="4" w:space="4" w:color="auto"/>
@@ -1401,7 +1417,7 @@
           <w:rFonts w:ascii="Arial" w:hAnsi="Arial" w:cs="Arial"/>
           <w:sz w:val="20"/>
         </w:rPr>
-        <w:t>Tarefas solicitadas nesta data:</w:t>
+        <w:t>- Revisão do texto da monografia, na íntegra.</w:t>
       </w:r>
     </w:p>
     <w:p>
@@ -1504,55 +1520,6 @@
       <w:pPr>
         <w:pStyle w:val="Recuodecorpodetexto2"/>
         <w:pBdr>
-          <w:top w:val="single" w:sz="4" w:space="1" w:color="auto"/>
-          <w:left w:val="single" w:sz="4" w:space="4" w:color="auto"/>
-          <w:bottom w:val="single" w:sz="4" w:space="1" w:color="auto"/>
-          <w:right w:val="single" w:sz="4" w:space="4" w:color="auto"/>
-        </w:pBdr>
-        <w:spacing w:line="240" w:lineRule="auto"/>
-        <w:rPr>
-          <w:rFonts w:ascii="Arial" w:hAnsi="Arial" w:cs="Arial"/>
-          <w:sz w:val="20"/>
-        </w:rPr>
-      </w:pPr>
-    </w:p>
-    <w:p>
-      <w:pPr>
-        <w:pStyle w:val="Recuodecorpodetexto2"/>
-        <w:pBdr>
-          <w:top w:val="single" w:sz="4" w:space="1" w:color="auto"/>
-          <w:left w:val="single" w:sz="4" w:space="4" w:color="auto"/>
-          <w:bottom w:val="single" w:sz="4" w:space="1" w:color="auto"/>
-          <w:right w:val="single" w:sz="4" w:space="4" w:color="auto"/>
-        </w:pBdr>
-        <w:spacing w:line="240" w:lineRule="auto"/>
-        <w:rPr>
-          <w:rFonts w:ascii="Arial" w:hAnsi="Arial" w:cs="Arial"/>
-          <w:sz w:val="20"/>
-        </w:rPr>
-      </w:pPr>
-    </w:p>
-    <w:p>
-      <w:pPr>
-        <w:pStyle w:val="Recuodecorpodetexto2"/>
-        <w:pBdr>
-          <w:top w:val="single" w:sz="4" w:space="1" w:color="auto"/>
-          <w:left w:val="single" w:sz="4" w:space="4" w:color="auto"/>
-          <w:bottom w:val="single" w:sz="4" w:space="1" w:color="auto"/>
-          <w:right w:val="single" w:sz="4" w:space="4" w:color="auto"/>
-        </w:pBdr>
-        <w:spacing w:line="240" w:lineRule="auto"/>
-        <w:rPr>
-          <w:rFonts w:ascii="Arial" w:hAnsi="Arial" w:cs="Arial"/>
-          <w:sz w:val="20"/>
-        </w:rPr>
-      </w:pPr>
-    </w:p>
-    <w:p>
-      <w:pPr>
-        <w:pStyle w:val="Recuodecorpodetexto2"/>
-        <w:pBdr>
-          <w:top w:val="single" w:sz="4" w:space="1" w:color="auto"/>
           <w:left w:val="single" w:sz="4" w:space="4" w:color="auto"/>
           <w:bottom w:val="single" w:sz="4" w:space="1" w:color="auto"/>
           <w:right w:val="single" w:sz="4" w:space="4" w:color="auto"/>
@@ -1578,6 +1545,49 @@
           <w:sz w:val="20"/>
         </w:rPr>
       </w:pPr>
+      <w:r>
+        <w:rPr>
+          <w:rFonts w:ascii="Arial" w:hAnsi="Arial" w:cs="Arial"/>
+          <w:sz w:val="20"/>
+        </w:rPr>
+        <w:t>____/____/______</w:t>
+      </w:r>
+      <w:r>
+        <w:rPr>
+          <w:rFonts w:ascii="Arial" w:hAnsi="Arial" w:cs="Arial"/>
+          <w:sz w:val="20"/>
+        </w:rPr>
+        <w:tab/>
+      </w:r>
+      <w:r>
+        <w:rPr>
+          <w:rFonts w:ascii="Arial" w:hAnsi="Arial" w:cs="Arial"/>
+          <w:sz w:val="20"/>
+        </w:rPr>
+        <w:tab/>
+      </w:r>
+      <w:r>
+        <w:rPr>
+          <w:rFonts w:ascii="Arial" w:hAnsi="Arial" w:cs="Arial"/>
+          <w:sz w:val="20"/>
+        </w:rPr>
+        <w:tab/>
+      </w:r>
+      <w:r>
+        <w:rPr>
+          <w:rFonts w:ascii="Arial" w:hAnsi="Arial" w:cs="Arial"/>
+          <w:sz w:val="20"/>
+        </w:rPr>
+        <w:tab/>
+      </w:r>
+      <w:r>
+        <w:rPr>
+          <w:rFonts w:ascii="Arial" w:hAnsi="Arial" w:cs="Arial"/>
+          <w:sz w:val="20"/>
+        </w:rPr>
+        <w:tab/>
+        <w:t>______________________________</w:t>
+      </w:r>
     </w:p>
     <w:p>
       <w:pPr>
@@ -1590,51 +1600,97 @@
         <w:spacing w:line="240" w:lineRule="auto"/>
         <w:rPr>
           <w:rFonts w:ascii="Arial" w:hAnsi="Arial" w:cs="Arial"/>
-          <w:sz w:val="20"/>
-        </w:rPr>
-      </w:pPr>
-      <w:r>
-        <w:rPr>
-          <w:rFonts w:ascii="Arial" w:hAnsi="Arial" w:cs="Arial"/>
-          <w:sz w:val="20"/>
-        </w:rPr>
-        <w:t>____/____/______</w:t>
-      </w:r>
-      <w:r>
-        <w:rPr>
-          <w:rFonts w:ascii="Arial" w:hAnsi="Arial" w:cs="Arial"/>
-          <w:sz w:val="20"/>
-        </w:rPr>
-        <w:tab/>
-      </w:r>
-      <w:r>
-        <w:rPr>
-          <w:rFonts w:ascii="Arial" w:hAnsi="Arial" w:cs="Arial"/>
-          <w:sz w:val="20"/>
-        </w:rPr>
-        <w:tab/>
-      </w:r>
-      <w:r>
-        <w:rPr>
-          <w:rFonts w:ascii="Arial" w:hAnsi="Arial" w:cs="Arial"/>
-          <w:sz w:val="20"/>
-        </w:rPr>
-        <w:tab/>
-      </w:r>
-      <w:r>
-        <w:rPr>
-          <w:rFonts w:ascii="Arial" w:hAnsi="Arial" w:cs="Arial"/>
-          <w:sz w:val="20"/>
-        </w:rPr>
-        <w:tab/>
-      </w:r>
-      <w:r>
-        <w:rPr>
-          <w:rFonts w:ascii="Arial" w:hAnsi="Arial" w:cs="Arial"/>
-          <w:sz w:val="20"/>
-        </w:rPr>
-        <w:tab/>
-        <w:t>______________________________</w:t>
+          <w:b/>
+          <w:sz w:val="20"/>
+        </w:rPr>
+      </w:pPr>
+      <w:r>
+        <w:rPr>
+          <w:rFonts w:ascii="Arial" w:hAnsi="Arial" w:cs="Arial"/>
+          <w:sz w:val="20"/>
+        </w:rPr>
+        <w:tab/>
+      </w:r>
+      <w:r>
+        <w:rPr>
+          <w:rFonts w:ascii="Arial" w:hAnsi="Arial" w:cs="Arial"/>
+          <w:b/>
+          <w:sz w:val="20"/>
+        </w:rPr>
+        <w:t>Data</w:t>
+      </w:r>
+      <w:r>
+        <w:rPr>
+          <w:rFonts w:ascii="Arial" w:hAnsi="Arial" w:cs="Arial"/>
+          <w:b/>
+          <w:sz w:val="20"/>
+        </w:rPr>
+        <w:tab/>
+      </w:r>
+      <w:r>
+        <w:rPr>
+          <w:rFonts w:ascii="Arial" w:hAnsi="Arial" w:cs="Arial"/>
+          <w:b/>
+          <w:sz w:val="20"/>
+        </w:rPr>
+        <w:tab/>
+      </w:r>
+      <w:r>
+        <w:rPr>
+          <w:rFonts w:ascii="Arial" w:hAnsi="Arial" w:cs="Arial"/>
+          <w:b/>
+          <w:sz w:val="20"/>
+        </w:rPr>
+        <w:tab/>
+      </w:r>
+      <w:r>
+        <w:rPr>
+          <w:rFonts w:ascii="Arial" w:hAnsi="Arial" w:cs="Arial"/>
+          <w:b/>
+          <w:sz w:val="20"/>
+        </w:rPr>
+        <w:tab/>
+      </w:r>
+      <w:r>
+        <w:rPr>
+          <w:rFonts w:ascii="Arial" w:hAnsi="Arial" w:cs="Arial"/>
+          <w:b/>
+          <w:sz w:val="20"/>
+        </w:rPr>
+        <w:tab/>
+      </w:r>
+      <w:r>
+        <w:rPr>
+          <w:rFonts w:ascii="Arial" w:hAnsi="Arial" w:cs="Arial"/>
+          <w:b/>
+          <w:sz w:val="20"/>
+        </w:rPr>
+        <w:tab/>
+        <w:t>Assinatura Professor (a) Orientador (a)</w:t>
+      </w:r>
+    </w:p>
+    <w:p>
+      <w:pPr>
+        <w:pStyle w:val="Recuodecorpodetexto2"/>
+        <w:pBdr>
+          <w:top w:val="single" w:sz="4" w:space="1" w:color="auto"/>
+          <w:left w:val="single" w:sz="4" w:space="4" w:color="auto"/>
+          <w:right w:val="single" w:sz="4" w:space="4" w:color="auto"/>
+        </w:pBdr>
+        <w:spacing w:line="240" w:lineRule="auto"/>
+        <w:rPr>
+          <w:rFonts w:ascii="Arial" w:hAnsi="Arial" w:cs="Arial"/>
+          <w:b/>
+          <w:sz w:val="20"/>
+        </w:rPr>
+      </w:pPr>
+      <w:r>
+        <w:rPr>
+          <w:rFonts w:ascii="Arial" w:hAnsi="Arial" w:cs="Arial"/>
+          <w:b/>
+          <w:sz w:val="20"/>
+        </w:rPr>
+        <w:t>CIENTE DO (A) ACADÊMICO (A)</w:t>
       </w:r>
     </w:p>
     <w:p>
@@ -1648,97 +1704,51 @@
         <w:spacing w:line="240" w:lineRule="auto"/>
         <w:rPr>
           <w:rFonts w:ascii="Arial" w:hAnsi="Arial" w:cs="Arial"/>
-          <w:b/>
-          <w:sz w:val="20"/>
-        </w:rPr>
-      </w:pPr>
-      <w:r>
-        <w:rPr>
-          <w:rFonts w:ascii="Arial" w:hAnsi="Arial" w:cs="Arial"/>
-          <w:sz w:val="20"/>
-        </w:rPr>
-        <w:tab/>
-      </w:r>
-      <w:r>
-        <w:rPr>
-          <w:rFonts w:ascii="Arial" w:hAnsi="Arial" w:cs="Arial"/>
-          <w:b/>
-          <w:sz w:val="20"/>
-        </w:rPr>
-        <w:t>Data</w:t>
-      </w:r>
-      <w:r>
-        <w:rPr>
-          <w:rFonts w:ascii="Arial" w:hAnsi="Arial" w:cs="Arial"/>
-          <w:b/>
-          <w:sz w:val="20"/>
-        </w:rPr>
-        <w:tab/>
-      </w:r>
-      <w:r>
-        <w:rPr>
-          <w:rFonts w:ascii="Arial" w:hAnsi="Arial" w:cs="Arial"/>
-          <w:b/>
-          <w:sz w:val="20"/>
-        </w:rPr>
-        <w:tab/>
-      </w:r>
-      <w:r>
-        <w:rPr>
-          <w:rFonts w:ascii="Arial" w:hAnsi="Arial" w:cs="Arial"/>
-          <w:b/>
-          <w:sz w:val="20"/>
-        </w:rPr>
-        <w:tab/>
-      </w:r>
-      <w:r>
-        <w:rPr>
-          <w:rFonts w:ascii="Arial" w:hAnsi="Arial" w:cs="Arial"/>
-          <w:b/>
-          <w:sz w:val="20"/>
-        </w:rPr>
-        <w:tab/>
-      </w:r>
-      <w:r>
-        <w:rPr>
-          <w:rFonts w:ascii="Arial" w:hAnsi="Arial" w:cs="Arial"/>
-          <w:b/>
-          <w:sz w:val="20"/>
-        </w:rPr>
-        <w:tab/>
-      </w:r>
-      <w:r>
-        <w:rPr>
-          <w:rFonts w:ascii="Arial" w:hAnsi="Arial" w:cs="Arial"/>
-          <w:b/>
-          <w:sz w:val="20"/>
-        </w:rPr>
-        <w:tab/>
-        <w:t>Assinatura Professor (a) Orientador (a)</w:t>
-      </w:r>
-    </w:p>
-    <w:p>
-      <w:pPr>
-        <w:pStyle w:val="Recuodecorpodetexto2"/>
-        <w:pBdr>
-          <w:top w:val="single" w:sz="4" w:space="1" w:color="auto"/>
-          <w:left w:val="single" w:sz="4" w:space="4" w:color="auto"/>
-          <w:right w:val="single" w:sz="4" w:space="4" w:color="auto"/>
-        </w:pBdr>
-        <w:spacing w:line="240" w:lineRule="auto"/>
-        <w:rPr>
-          <w:rFonts w:ascii="Arial" w:hAnsi="Arial" w:cs="Arial"/>
-          <w:b/>
-          <w:sz w:val="20"/>
-        </w:rPr>
-      </w:pPr>
-      <w:r>
-        <w:rPr>
-          <w:rFonts w:ascii="Arial" w:hAnsi="Arial" w:cs="Arial"/>
-          <w:b/>
-          <w:sz w:val="20"/>
-        </w:rPr>
-        <w:t>CIENTE DO (A) ACADÊMICO (A)</w:t>
+          <w:sz w:val="20"/>
+        </w:rPr>
+      </w:pPr>
+      <w:r>
+        <w:rPr>
+          <w:rFonts w:ascii="Arial" w:hAnsi="Arial" w:cs="Arial"/>
+          <w:sz w:val="20"/>
+        </w:rPr>
+        <w:t>____/____/______</w:t>
+      </w:r>
+      <w:r>
+        <w:rPr>
+          <w:rFonts w:ascii="Arial" w:hAnsi="Arial" w:cs="Arial"/>
+          <w:sz w:val="20"/>
+        </w:rPr>
+        <w:tab/>
+      </w:r>
+      <w:r>
+        <w:rPr>
+          <w:rFonts w:ascii="Arial" w:hAnsi="Arial" w:cs="Arial"/>
+          <w:sz w:val="20"/>
+        </w:rPr>
+        <w:tab/>
+      </w:r>
+      <w:r>
+        <w:rPr>
+          <w:rFonts w:ascii="Arial" w:hAnsi="Arial" w:cs="Arial"/>
+          <w:sz w:val="20"/>
+        </w:rPr>
+        <w:tab/>
+      </w:r>
+      <w:r>
+        <w:rPr>
+          <w:rFonts w:ascii="Arial" w:hAnsi="Arial" w:cs="Arial"/>
+          <w:sz w:val="20"/>
+        </w:rPr>
+        <w:tab/>
+      </w:r>
+      <w:r>
+        <w:rPr>
+          <w:rFonts w:ascii="Arial" w:hAnsi="Arial" w:cs="Arial"/>
+          <w:sz w:val="20"/>
+        </w:rPr>
+        <w:tab/>
+        <w:t>______________________________</w:t>
       </w:r>
     </w:p>
     <w:p>
@@ -1752,64 +1762,6 @@
         <w:spacing w:line="240" w:lineRule="auto"/>
         <w:rPr>
           <w:rFonts w:ascii="Arial" w:hAnsi="Arial" w:cs="Arial"/>
-          <w:sz w:val="20"/>
-        </w:rPr>
-      </w:pPr>
-      <w:r>
-        <w:rPr>
-          <w:rFonts w:ascii="Arial" w:hAnsi="Arial" w:cs="Arial"/>
-          <w:sz w:val="20"/>
-        </w:rPr>
-        <w:t>____/____/______</w:t>
-      </w:r>
-      <w:r>
-        <w:rPr>
-          <w:rFonts w:ascii="Arial" w:hAnsi="Arial" w:cs="Arial"/>
-          <w:sz w:val="20"/>
-        </w:rPr>
-        <w:tab/>
-      </w:r>
-      <w:r>
-        <w:rPr>
-          <w:rFonts w:ascii="Arial" w:hAnsi="Arial" w:cs="Arial"/>
-          <w:sz w:val="20"/>
-        </w:rPr>
-        <w:tab/>
-      </w:r>
-      <w:r>
-        <w:rPr>
-          <w:rFonts w:ascii="Arial" w:hAnsi="Arial" w:cs="Arial"/>
-          <w:sz w:val="20"/>
-        </w:rPr>
-        <w:tab/>
-      </w:r>
-      <w:r>
-        <w:rPr>
-          <w:rFonts w:ascii="Arial" w:hAnsi="Arial" w:cs="Arial"/>
-          <w:sz w:val="20"/>
-        </w:rPr>
-        <w:tab/>
-      </w:r>
-      <w:r>
-        <w:rPr>
-          <w:rFonts w:ascii="Arial" w:hAnsi="Arial" w:cs="Arial"/>
-          <w:sz w:val="20"/>
-        </w:rPr>
-        <w:tab/>
-        <w:t>______________________________</w:t>
-      </w:r>
-    </w:p>
-    <w:p>
-      <w:pPr>
-        <w:pStyle w:val="Recuodecorpodetexto2"/>
-        <w:pBdr>
-          <w:left w:val="single" w:sz="4" w:space="4" w:color="auto"/>
-          <w:bottom w:val="single" w:sz="4" w:space="1" w:color="auto"/>
-          <w:right w:val="single" w:sz="4" w:space="4" w:color="auto"/>
-        </w:pBdr>
-        <w:spacing w:line="240" w:lineRule="auto"/>
-        <w:rPr>
-          <w:rFonts w:ascii="Arial" w:hAnsi="Arial" w:cs="Arial"/>
           <w:b/>
           <w:sz w:val="20"/>
         </w:rPr>
@@ -1881,1903 +1833,7 @@
     </w:p>
     <w:p>
       <w:pPr>
-        <w:pStyle w:val="Ttulo1"/>
-        <w:spacing w:before="0" w:after="0"/>
-      </w:pPr>
-      <w:bookmarkStart w:id="2" w:name="_Toc162670410"/>
-      <w:r>
-        <w:lastRenderedPageBreak/>
-        <w:t xml:space="preserve">FICHA DE ACOMPANHAMENTO DE ATIVIDADES DE </w:t>
-      </w:r>
-    </w:p>
-    <w:p>
-      <w:pPr>
-        <w:pStyle w:val="Ttulo1"/>
-        <w:spacing w:before="0" w:after="0"/>
-        <w:rPr>
-          <w:b w:val="0"/>
-          <w:sz w:val="24"/>
-          <w:szCs w:val="24"/>
-        </w:rPr>
-      </w:pPr>
-      <w:r>
-        <w:t>TCC</w:t>
-      </w:r>
-      <w:r>
-        <w:t xml:space="preserve"> </w:t>
-      </w:r>
-      <w:r>
-        <w:t>II</w:t>
-      </w:r>
-    </w:p>
-    <w:p>
-      <w:pPr>
-        <w:rPr>
-          <w:rFonts w:ascii="Arial" w:hAnsi="Arial" w:cs="Arial"/>
-        </w:rPr>
-      </w:pPr>
-    </w:p>
-    <w:tbl>
-      <w:tblPr>
-        <w:tblW w:w="9288" w:type="dxa"/>
-        <w:tblBorders>
-          <w:top w:val="single" w:sz="24" w:space="0" w:color="auto"/>
-          <w:left w:val="single" w:sz="24" w:space="0" w:color="auto"/>
-          <w:bottom w:val="single" w:sz="24" w:space="0" w:color="auto"/>
-          <w:right w:val="single" w:sz="24" w:space="0" w:color="auto"/>
-        </w:tblBorders>
-        <w:tblLook w:val="01E0" w:firstRow="1" w:lastRow="1" w:firstColumn="1" w:lastColumn="1" w:noHBand="0" w:noVBand="0"/>
-      </w:tblPr>
-      <w:tblGrid>
-        <w:gridCol w:w="9288"/>
-      </w:tblGrid>
-      <w:tr>
-        <w:tc>
-          <w:tcPr>
-            <w:tcW w:w="9288" w:type="dxa"/>
-            <w:tcBorders>
-              <w:bottom w:val="single" w:sz="12" w:space="0" w:color="auto"/>
-            </w:tcBorders>
-          </w:tcPr>
-          <w:p>
-            <w:pPr>
-              <w:pStyle w:val="Recuodecorpodetexto2"/>
-              <w:pBdr>
-                <w:top w:val="single" w:sz="4" w:space="1" w:color="auto"/>
-                <w:left w:val="single" w:sz="4" w:space="4" w:color="auto"/>
-                <w:right w:val="single" w:sz="4" w:space="4" w:color="auto"/>
-              </w:pBdr>
-              <w:shd w:val="clear" w:color="auto" w:fill="E0E0E0"/>
-              <w:tabs>
-                <w:tab w:val="left" w:pos="2500"/>
-              </w:tabs>
-              <w:spacing w:line="240" w:lineRule="auto"/>
-              <w:jc w:val="center"/>
-              <w:rPr>
-                <w:rFonts w:ascii="Arial" w:hAnsi="Arial" w:cs="Arial"/>
-                <w:sz w:val="20"/>
-              </w:rPr>
-            </w:pPr>
-            <w:r>
-              <w:rPr>
-                <w:rFonts w:ascii="Arial" w:hAnsi="Arial" w:cs="Arial"/>
-                <w:sz w:val="20"/>
-              </w:rPr>
-              <w:t>FICHA DE ACOMPANHAMENTO DE ATIVIDADES REALIZADAS</w:t>
-            </w:r>
-          </w:p>
-          <w:p>
-            <w:pPr>
-              <w:pStyle w:val="Recuodecorpodetexto2"/>
-              <w:spacing w:line="240" w:lineRule="auto"/>
-              <w:jc w:val="center"/>
-              <w:rPr>
-                <w:rFonts w:ascii="Arial" w:hAnsi="Arial" w:cs="Arial"/>
-                <w:sz w:val="20"/>
-              </w:rPr>
-            </w:pPr>
-            <w:r>
-              <w:rPr>
-                <w:rFonts w:ascii="Arial" w:hAnsi="Arial" w:cs="Arial"/>
-                <w:sz w:val="20"/>
-              </w:rPr>
-              <w:t>Data da reunião:</w:t>
-            </w:r>
-            <w:r>
-              <w:rPr>
-                <w:rFonts w:ascii="Arial" w:hAnsi="Arial" w:cs="Arial"/>
-                <w:sz w:val="20"/>
-              </w:rPr>
-              <w:t xml:space="preserve"> </w:t>
-            </w:r>
-            <w:r>
-              <w:rPr>
-                <w:rFonts w:ascii="Arial" w:hAnsi="Arial" w:cs="Arial"/>
-                <w:sz w:val="20"/>
-                <w:u w:val="single"/>
-              </w:rPr>
-              <w:t xml:space="preserve"> 24</w:t>
-            </w:r>
-            <w:r>
-              <w:rPr>
-                <w:rFonts w:ascii="Arial" w:hAnsi="Arial" w:cs="Arial"/>
-                <w:sz w:val="20"/>
-                <w:u w:val="single"/>
-              </w:rPr>
-              <w:t xml:space="preserve"> </w:t>
-            </w:r>
-            <w:r>
-              <w:rPr>
-                <w:rFonts w:ascii="Arial" w:hAnsi="Arial" w:cs="Arial"/>
-                <w:sz w:val="20"/>
-                <w:u w:val="single"/>
-              </w:rPr>
-              <w:t>/ 09 /2019</w:t>
-            </w:r>
-          </w:p>
-        </w:tc>
-      </w:tr>
-      <w:tr>
-        <w:tc>
-          <w:tcPr>
-            <w:tcW w:w="9288" w:type="dxa"/>
-            <w:tcBorders>
-              <w:top w:val="single" w:sz="12" w:space="0" w:color="auto"/>
-              <w:bottom w:val="single" w:sz="12" w:space="0" w:color="auto"/>
-            </w:tcBorders>
-          </w:tcPr>
-          <w:p>
-            <w:pPr>
-              <w:pStyle w:val="Recuodecorpodetexto2"/>
-              <w:spacing w:line="240" w:lineRule="auto"/>
-              <w:rPr>
-                <w:rFonts w:ascii="Arial" w:hAnsi="Arial" w:cs="Arial"/>
-                <w:sz w:val="20"/>
-              </w:rPr>
-            </w:pPr>
-            <w:r>
-              <w:rPr>
-                <w:rFonts w:ascii="Arial" w:hAnsi="Arial" w:cs="Arial"/>
-                <w:sz w:val="20"/>
-              </w:rPr>
-              <w:t xml:space="preserve">Acadêmico: </w:t>
-            </w:r>
-            <w:r>
-              <w:rPr>
-                <w:rFonts w:ascii="Arial" w:hAnsi="Arial" w:cs="Arial"/>
-                <w:b/>
-                <w:sz w:val="20"/>
-              </w:rPr>
-              <w:t>Ryan Lucas Silva Lemos</w:t>
-            </w:r>
-          </w:p>
-        </w:tc>
-      </w:tr>
-      <w:tr>
-        <w:tc>
-          <w:tcPr>
-            <w:tcW w:w="9288" w:type="dxa"/>
-            <w:tcBorders>
-              <w:top w:val="single" w:sz="12" w:space="0" w:color="auto"/>
-              <w:bottom w:val="single" w:sz="12" w:space="0" w:color="auto"/>
-            </w:tcBorders>
-          </w:tcPr>
-          <w:p>
-            <w:pPr>
-              <w:pStyle w:val="Recuodecorpodetexto2"/>
-              <w:spacing w:line="240" w:lineRule="auto"/>
-              <w:rPr>
-                <w:rFonts w:ascii="Arial" w:hAnsi="Arial" w:cs="Arial"/>
-                <w:sz w:val="20"/>
-              </w:rPr>
-            </w:pPr>
-            <w:r>
-              <w:rPr>
-                <w:rFonts w:ascii="Arial" w:hAnsi="Arial" w:cs="Arial"/>
-                <w:sz w:val="20"/>
-              </w:rPr>
-              <w:t xml:space="preserve">Título: </w:t>
-            </w:r>
-            <w:r>
-              <w:rPr>
-                <w:rFonts w:ascii="Arial" w:hAnsi="Arial" w:cs="Arial"/>
-                <w:b/>
-                <w:sz w:val="20"/>
-              </w:rPr>
-              <w:t xml:space="preserve">Aplicação do </w:t>
-            </w:r>
-            <w:proofErr w:type="spellStart"/>
-            <w:r>
-              <w:rPr>
-                <w:rFonts w:ascii="Arial" w:hAnsi="Arial" w:cs="Arial"/>
-                <w:b/>
-                <w:sz w:val="20"/>
-              </w:rPr>
-              <w:t>Extremme</w:t>
-            </w:r>
-            <w:proofErr w:type="spellEnd"/>
-            <w:r>
-              <w:rPr>
-                <w:rFonts w:ascii="Arial" w:hAnsi="Arial" w:cs="Arial"/>
-                <w:b/>
-                <w:sz w:val="20"/>
-              </w:rPr>
-              <w:t xml:space="preserve"> </w:t>
-            </w:r>
-            <w:proofErr w:type="spellStart"/>
-            <w:r>
-              <w:rPr>
-                <w:rFonts w:ascii="Arial" w:hAnsi="Arial" w:cs="Arial"/>
-                <w:b/>
-                <w:sz w:val="20"/>
-              </w:rPr>
-              <w:t>Programming</w:t>
-            </w:r>
-            <w:proofErr w:type="spellEnd"/>
-            <w:r>
-              <w:rPr>
-                <w:rFonts w:ascii="Arial" w:hAnsi="Arial" w:cs="Arial"/>
-                <w:b/>
-                <w:sz w:val="20"/>
-              </w:rPr>
-              <w:t xml:space="preserve"> no desenvolvimento de um ambiente de ensino e aprendizagem da língua inglesa</w:t>
-            </w:r>
-            <w:r>
-              <w:rPr>
-                <w:rFonts w:ascii="Arial" w:hAnsi="Arial" w:cs="Arial"/>
-                <w:b/>
-                <w:sz w:val="20"/>
-              </w:rPr>
-              <w:t>.</w:t>
-            </w:r>
-          </w:p>
-        </w:tc>
-      </w:tr>
-      <w:tr>
-        <w:tc>
-          <w:tcPr>
-            <w:tcW w:w="9288" w:type="dxa"/>
-            <w:tcBorders>
-              <w:top w:val="single" w:sz="12" w:space="0" w:color="auto"/>
-            </w:tcBorders>
-          </w:tcPr>
-          <w:p>
-            <w:pPr>
-              <w:pStyle w:val="Recuodecorpodetexto2"/>
-              <w:spacing w:line="240" w:lineRule="auto"/>
-              <w:rPr>
-                <w:rFonts w:ascii="Arial" w:hAnsi="Arial" w:cs="Arial"/>
-                <w:sz w:val="20"/>
-              </w:rPr>
-            </w:pPr>
-            <w:r>
-              <w:rPr>
-                <w:rFonts w:ascii="Arial" w:hAnsi="Arial" w:cs="Arial"/>
-                <w:sz w:val="20"/>
-              </w:rPr>
-              <w:t xml:space="preserve">Professor (a) Orientador (a): </w:t>
-            </w:r>
-            <w:r>
-              <w:rPr>
-                <w:rFonts w:ascii="Arial" w:hAnsi="Arial" w:cs="Arial"/>
-                <w:b/>
-                <w:sz w:val="20"/>
-              </w:rPr>
-              <w:t>Christine Martins de Matos</w:t>
-            </w:r>
-          </w:p>
-        </w:tc>
-      </w:tr>
-    </w:tbl>
-    <w:p>
-      <w:pPr>
-        <w:pStyle w:val="Recuodecorpodetexto2"/>
-        <w:spacing w:line="240" w:lineRule="auto"/>
-        <w:rPr>
-          <w:rFonts w:ascii="Arial" w:hAnsi="Arial" w:cs="Arial"/>
-        </w:rPr>
-      </w:pPr>
-    </w:p>
-    <w:p>
-      <w:pPr>
-        <w:pStyle w:val="Recuodecorpodetexto2"/>
-        <w:pBdr>
-          <w:top w:val="single" w:sz="4" w:space="1" w:color="auto"/>
-          <w:left w:val="single" w:sz="4" w:space="4" w:color="auto"/>
-          <w:right w:val="single" w:sz="4" w:space="4" w:color="auto"/>
-        </w:pBdr>
-        <w:spacing w:line="240" w:lineRule="auto"/>
-        <w:rPr>
-          <w:rFonts w:ascii="Arial" w:hAnsi="Arial" w:cs="Arial"/>
-          <w:sz w:val="20"/>
-        </w:rPr>
-      </w:pPr>
-      <w:r>
-        <w:rPr>
-          <w:rFonts w:ascii="Arial" w:hAnsi="Arial" w:cs="Arial"/>
-          <w:sz w:val="20"/>
-        </w:rPr>
-        <w:t>Parecer sobre o andamento do trabalho e a realização das tarefas solicitadas anteriormente:</w:t>
-      </w:r>
-    </w:p>
-    <w:p>
-      <w:pPr>
-        <w:pStyle w:val="Recuodecorpodetexto2"/>
-        <w:pBdr>
-          <w:top w:val="single" w:sz="4" w:space="1" w:color="auto"/>
-          <w:left w:val="single" w:sz="4" w:space="4" w:color="auto"/>
-          <w:bottom w:val="single" w:sz="4" w:space="1" w:color="auto"/>
-          <w:right w:val="single" w:sz="4" w:space="4" w:color="auto"/>
-        </w:pBdr>
-        <w:spacing w:line="240" w:lineRule="auto"/>
-        <w:rPr>
-          <w:rFonts w:ascii="Arial" w:hAnsi="Arial" w:cs="Arial"/>
-          <w:sz w:val="20"/>
-        </w:rPr>
-      </w:pPr>
-    </w:p>
-    <w:p>
-      <w:pPr>
-        <w:pStyle w:val="Recuodecorpodetexto2"/>
-        <w:pBdr>
-          <w:top w:val="single" w:sz="4" w:space="1" w:color="auto"/>
-          <w:left w:val="single" w:sz="4" w:space="4" w:color="auto"/>
-          <w:bottom w:val="single" w:sz="4" w:space="1" w:color="auto"/>
-          <w:right w:val="single" w:sz="4" w:space="4" w:color="auto"/>
-        </w:pBdr>
-        <w:spacing w:line="240" w:lineRule="auto"/>
-        <w:rPr>
-          <w:rFonts w:ascii="Arial" w:hAnsi="Arial" w:cs="Arial"/>
-          <w:sz w:val="20"/>
-        </w:rPr>
-      </w:pPr>
-    </w:p>
-    <w:p>
-      <w:pPr>
-        <w:pStyle w:val="Recuodecorpodetexto2"/>
-        <w:pBdr>
-          <w:top w:val="single" w:sz="4" w:space="1" w:color="auto"/>
-          <w:left w:val="single" w:sz="4" w:space="4" w:color="auto"/>
-          <w:bottom w:val="single" w:sz="4" w:space="1" w:color="auto"/>
-          <w:right w:val="single" w:sz="4" w:space="4" w:color="auto"/>
-        </w:pBdr>
-        <w:spacing w:line="240" w:lineRule="auto"/>
-        <w:rPr>
-          <w:rFonts w:ascii="Arial" w:hAnsi="Arial" w:cs="Arial"/>
-          <w:sz w:val="20"/>
-        </w:rPr>
-      </w:pPr>
-    </w:p>
-    <w:p>
-      <w:pPr>
-        <w:pStyle w:val="Recuodecorpodetexto2"/>
-        <w:pBdr>
-          <w:top w:val="single" w:sz="4" w:space="1" w:color="auto"/>
-          <w:left w:val="single" w:sz="4" w:space="4" w:color="auto"/>
-          <w:bottom w:val="single" w:sz="4" w:space="1" w:color="auto"/>
-          <w:right w:val="single" w:sz="4" w:space="4" w:color="auto"/>
-        </w:pBdr>
-        <w:spacing w:line="240" w:lineRule="auto"/>
-        <w:rPr>
-          <w:rFonts w:ascii="Arial" w:hAnsi="Arial" w:cs="Arial"/>
-          <w:sz w:val="20"/>
-        </w:rPr>
-      </w:pPr>
-    </w:p>
-    <w:p>
-      <w:pPr>
-        <w:pStyle w:val="Recuodecorpodetexto2"/>
-        <w:pBdr>
-          <w:top w:val="single" w:sz="4" w:space="1" w:color="auto"/>
-          <w:left w:val="single" w:sz="4" w:space="4" w:color="auto"/>
-          <w:bottom w:val="single" w:sz="4" w:space="1" w:color="auto"/>
-          <w:right w:val="single" w:sz="4" w:space="4" w:color="auto"/>
-        </w:pBdr>
-        <w:spacing w:line="240" w:lineRule="auto"/>
-        <w:rPr>
-          <w:rFonts w:ascii="Arial" w:hAnsi="Arial" w:cs="Arial"/>
-          <w:sz w:val="20"/>
-        </w:rPr>
-      </w:pPr>
-    </w:p>
-    <w:p>
-      <w:pPr>
-        <w:pStyle w:val="Recuodecorpodetexto2"/>
-        <w:pBdr>
-          <w:top w:val="single" w:sz="4" w:space="1" w:color="auto"/>
-          <w:left w:val="single" w:sz="4" w:space="4" w:color="auto"/>
-          <w:bottom w:val="single" w:sz="4" w:space="1" w:color="auto"/>
-          <w:right w:val="single" w:sz="4" w:space="4" w:color="auto"/>
-        </w:pBdr>
-        <w:spacing w:line="240" w:lineRule="auto"/>
-        <w:rPr>
-          <w:rFonts w:ascii="Arial" w:hAnsi="Arial" w:cs="Arial"/>
-          <w:sz w:val="20"/>
-        </w:rPr>
-      </w:pPr>
-    </w:p>
-    <w:p>
-      <w:pPr>
-        <w:pStyle w:val="Recuodecorpodetexto2"/>
-        <w:pBdr>
-          <w:top w:val="single" w:sz="4" w:space="1" w:color="auto"/>
-          <w:left w:val="single" w:sz="4" w:space="4" w:color="auto"/>
-          <w:bottom w:val="single" w:sz="4" w:space="1" w:color="auto"/>
-          <w:right w:val="single" w:sz="4" w:space="4" w:color="auto"/>
-        </w:pBdr>
-        <w:spacing w:line="240" w:lineRule="auto"/>
-        <w:rPr>
-          <w:rFonts w:ascii="Arial" w:hAnsi="Arial" w:cs="Arial"/>
-          <w:sz w:val="20"/>
-        </w:rPr>
-      </w:pPr>
-    </w:p>
-    <w:p>
-      <w:pPr>
-        <w:pStyle w:val="Recuodecorpodetexto2"/>
-        <w:pBdr>
-          <w:top w:val="single" w:sz="4" w:space="1" w:color="auto"/>
-          <w:left w:val="single" w:sz="4" w:space="4" w:color="auto"/>
-          <w:bottom w:val="single" w:sz="4" w:space="1" w:color="auto"/>
-          <w:right w:val="single" w:sz="4" w:space="4" w:color="auto"/>
-        </w:pBdr>
-        <w:spacing w:line="240" w:lineRule="auto"/>
-        <w:rPr>
-          <w:rFonts w:ascii="Arial" w:hAnsi="Arial" w:cs="Arial"/>
-          <w:sz w:val="20"/>
-        </w:rPr>
-      </w:pPr>
-    </w:p>
-    <w:p>
-      <w:pPr>
-        <w:pStyle w:val="Recuodecorpodetexto2"/>
-        <w:pBdr>
-          <w:left w:val="single" w:sz="4" w:space="4" w:color="auto"/>
-          <w:bottom w:val="single" w:sz="4" w:space="1" w:color="auto"/>
-          <w:right w:val="single" w:sz="4" w:space="4" w:color="auto"/>
-        </w:pBdr>
-        <w:spacing w:line="240" w:lineRule="auto"/>
-        <w:rPr>
-          <w:rFonts w:ascii="Arial" w:hAnsi="Arial" w:cs="Arial"/>
-          <w:sz w:val="20"/>
-        </w:rPr>
-      </w:pPr>
-      <w:r>
-        <w:rPr>
-          <w:rFonts w:ascii="Arial" w:hAnsi="Arial" w:cs="Arial"/>
-          <w:sz w:val="20"/>
-        </w:rPr>
-        <w:t>Tarefas solicitadas nesta data:</w:t>
-      </w:r>
-    </w:p>
-    <w:p>
-      <w:pPr>
-        <w:pStyle w:val="Recuodecorpodetexto2"/>
-        <w:pBdr>
-          <w:top w:val="single" w:sz="4" w:space="1" w:color="auto"/>
-          <w:left w:val="single" w:sz="4" w:space="4" w:color="auto"/>
-          <w:bottom w:val="single" w:sz="4" w:space="1" w:color="auto"/>
-          <w:right w:val="single" w:sz="4" w:space="4" w:color="auto"/>
-        </w:pBdr>
-        <w:spacing w:line="240" w:lineRule="auto"/>
-        <w:rPr>
-          <w:rFonts w:ascii="Arial" w:hAnsi="Arial" w:cs="Arial"/>
-          <w:sz w:val="20"/>
-        </w:rPr>
-      </w:pPr>
-    </w:p>
-    <w:p>
-      <w:pPr>
-        <w:pStyle w:val="Recuodecorpodetexto2"/>
-        <w:pBdr>
-          <w:top w:val="single" w:sz="4" w:space="1" w:color="auto"/>
-          <w:left w:val="single" w:sz="4" w:space="4" w:color="auto"/>
-          <w:bottom w:val="single" w:sz="4" w:space="1" w:color="auto"/>
-          <w:right w:val="single" w:sz="4" w:space="4" w:color="auto"/>
-        </w:pBdr>
-        <w:spacing w:line="240" w:lineRule="auto"/>
-        <w:rPr>
-          <w:rFonts w:ascii="Arial" w:hAnsi="Arial" w:cs="Arial"/>
-          <w:sz w:val="20"/>
-        </w:rPr>
-      </w:pPr>
-    </w:p>
-    <w:p>
-      <w:pPr>
-        <w:pStyle w:val="Recuodecorpodetexto2"/>
-        <w:pBdr>
-          <w:top w:val="single" w:sz="4" w:space="1" w:color="auto"/>
-          <w:left w:val="single" w:sz="4" w:space="4" w:color="auto"/>
-          <w:bottom w:val="single" w:sz="4" w:space="1" w:color="auto"/>
-          <w:right w:val="single" w:sz="4" w:space="4" w:color="auto"/>
-        </w:pBdr>
-        <w:spacing w:line="240" w:lineRule="auto"/>
-        <w:rPr>
-          <w:rFonts w:ascii="Arial" w:hAnsi="Arial" w:cs="Arial"/>
-          <w:sz w:val="20"/>
-        </w:rPr>
-      </w:pPr>
-    </w:p>
-    <w:p>
-      <w:pPr>
-        <w:pStyle w:val="Recuodecorpodetexto2"/>
-        <w:pBdr>
-          <w:top w:val="single" w:sz="4" w:space="1" w:color="auto"/>
-          <w:left w:val="single" w:sz="4" w:space="4" w:color="auto"/>
-          <w:bottom w:val="single" w:sz="4" w:space="1" w:color="auto"/>
-          <w:right w:val="single" w:sz="4" w:space="4" w:color="auto"/>
-        </w:pBdr>
-        <w:spacing w:line="240" w:lineRule="auto"/>
-        <w:rPr>
-          <w:rFonts w:ascii="Arial" w:hAnsi="Arial" w:cs="Arial"/>
-          <w:sz w:val="20"/>
-        </w:rPr>
-      </w:pPr>
-    </w:p>
-    <w:p>
-      <w:pPr>
-        <w:pStyle w:val="Recuodecorpodetexto2"/>
-        <w:pBdr>
-          <w:top w:val="single" w:sz="4" w:space="1" w:color="auto"/>
-          <w:left w:val="single" w:sz="4" w:space="4" w:color="auto"/>
-          <w:bottom w:val="single" w:sz="4" w:space="1" w:color="auto"/>
-          <w:right w:val="single" w:sz="4" w:space="4" w:color="auto"/>
-        </w:pBdr>
-        <w:spacing w:line="240" w:lineRule="auto"/>
-        <w:rPr>
-          <w:rFonts w:ascii="Arial" w:hAnsi="Arial" w:cs="Arial"/>
-          <w:sz w:val="20"/>
-        </w:rPr>
-      </w:pPr>
-    </w:p>
-    <w:p>
-      <w:pPr>
-        <w:pStyle w:val="Recuodecorpodetexto2"/>
-        <w:pBdr>
-          <w:top w:val="single" w:sz="4" w:space="1" w:color="auto"/>
-          <w:left w:val="single" w:sz="4" w:space="4" w:color="auto"/>
-          <w:bottom w:val="single" w:sz="4" w:space="1" w:color="auto"/>
-          <w:right w:val="single" w:sz="4" w:space="4" w:color="auto"/>
-        </w:pBdr>
-        <w:spacing w:line="240" w:lineRule="auto"/>
-        <w:rPr>
-          <w:rFonts w:ascii="Arial" w:hAnsi="Arial" w:cs="Arial"/>
-          <w:sz w:val="20"/>
-        </w:rPr>
-      </w:pPr>
-    </w:p>
-    <w:p>
-      <w:pPr>
-        <w:pStyle w:val="Recuodecorpodetexto2"/>
-        <w:pBdr>
-          <w:top w:val="single" w:sz="4" w:space="1" w:color="auto"/>
-          <w:left w:val="single" w:sz="4" w:space="4" w:color="auto"/>
-          <w:bottom w:val="single" w:sz="4" w:space="1" w:color="auto"/>
-          <w:right w:val="single" w:sz="4" w:space="4" w:color="auto"/>
-        </w:pBdr>
-        <w:spacing w:line="240" w:lineRule="auto"/>
-        <w:rPr>
-          <w:rFonts w:ascii="Arial" w:hAnsi="Arial" w:cs="Arial"/>
-          <w:sz w:val="20"/>
-        </w:rPr>
-      </w:pPr>
-    </w:p>
-    <w:p>
-      <w:pPr>
-        <w:pStyle w:val="Recuodecorpodetexto2"/>
-        <w:pBdr>
-          <w:top w:val="single" w:sz="4" w:space="1" w:color="auto"/>
-          <w:left w:val="single" w:sz="4" w:space="4" w:color="auto"/>
-          <w:bottom w:val="single" w:sz="4" w:space="1" w:color="auto"/>
-          <w:right w:val="single" w:sz="4" w:space="4" w:color="auto"/>
-        </w:pBdr>
-        <w:spacing w:line="240" w:lineRule="auto"/>
-        <w:rPr>
-          <w:rFonts w:ascii="Arial" w:hAnsi="Arial" w:cs="Arial"/>
-          <w:sz w:val="20"/>
-        </w:rPr>
-      </w:pPr>
-    </w:p>
-    <w:p>
-      <w:pPr>
-        <w:pStyle w:val="Recuodecorpodetexto2"/>
-        <w:pBdr>
-          <w:top w:val="single" w:sz="4" w:space="1" w:color="auto"/>
-          <w:left w:val="single" w:sz="4" w:space="4" w:color="auto"/>
-          <w:bottom w:val="single" w:sz="4" w:space="1" w:color="auto"/>
-          <w:right w:val="single" w:sz="4" w:space="4" w:color="auto"/>
-        </w:pBdr>
-        <w:spacing w:line="240" w:lineRule="auto"/>
-        <w:rPr>
-          <w:rFonts w:ascii="Arial" w:hAnsi="Arial" w:cs="Arial"/>
-          <w:sz w:val="20"/>
-        </w:rPr>
-      </w:pPr>
-    </w:p>
-    <w:p>
-      <w:pPr>
-        <w:pStyle w:val="Recuodecorpodetexto2"/>
-        <w:pBdr>
-          <w:top w:val="single" w:sz="4" w:space="1" w:color="auto"/>
-          <w:left w:val="single" w:sz="4" w:space="4" w:color="auto"/>
-          <w:bottom w:val="single" w:sz="4" w:space="1" w:color="auto"/>
-          <w:right w:val="single" w:sz="4" w:space="4" w:color="auto"/>
-        </w:pBdr>
-        <w:spacing w:line="240" w:lineRule="auto"/>
-        <w:rPr>
-          <w:rFonts w:ascii="Arial" w:hAnsi="Arial" w:cs="Arial"/>
-          <w:sz w:val="20"/>
-        </w:rPr>
-      </w:pPr>
-    </w:p>
-    <w:p>
-      <w:pPr>
-        <w:pStyle w:val="Recuodecorpodetexto2"/>
-        <w:pBdr>
-          <w:left w:val="single" w:sz="4" w:space="4" w:color="auto"/>
-          <w:bottom w:val="single" w:sz="4" w:space="1" w:color="auto"/>
-          <w:right w:val="single" w:sz="4" w:space="4" w:color="auto"/>
-        </w:pBdr>
-        <w:spacing w:line="240" w:lineRule="auto"/>
-        <w:rPr>
-          <w:rFonts w:ascii="Arial" w:hAnsi="Arial" w:cs="Arial"/>
-          <w:sz w:val="20"/>
-        </w:rPr>
-      </w:pPr>
-    </w:p>
-    <w:p>
-      <w:pPr>
-        <w:pStyle w:val="Recuodecorpodetexto2"/>
-        <w:pBdr>
-          <w:left w:val="single" w:sz="4" w:space="4" w:color="auto"/>
-          <w:bottom w:val="single" w:sz="4" w:space="1" w:color="auto"/>
-          <w:right w:val="single" w:sz="4" w:space="4" w:color="auto"/>
-        </w:pBdr>
-        <w:spacing w:line="240" w:lineRule="auto"/>
-        <w:rPr>
-          <w:rFonts w:ascii="Arial" w:hAnsi="Arial" w:cs="Arial"/>
-          <w:sz w:val="20"/>
-        </w:rPr>
-      </w:pPr>
-      <w:r>
-        <w:rPr>
-          <w:rFonts w:ascii="Arial" w:hAnsi="Arial" w:cs="Arial"/>
-          <w:sz w:val="20"/>
-        </w:rPr>
-        <w:t>____/____/______</w:t>
-      </w:r>
-      <w:r>
-        <w:rPr>
-          <w:rFonts w:ascii="Arial" w:hAnsi="Arial" w:cs="Arial"/>
-          <w:sz w:val="20"/>
-        </w:rPr>
-        <w:tab/>
-      </w:r>
-      <w:r>
-        <w:rPr>
-          <w:rFonts w:ascii="Arial" w:hAnsi="Arial" w:cs="Arial"/>
-          <w:sz w:val="20"/>
-        </w:rPr>
-        <w:tab/>
-      </w:r>
-      <w:r>
-        <w:rPr>
-          <w:rFonts w:ascii="Arial" w:hAnsi="Arial" w:cs="Arial"/>
-          <w:sz w:val="20"/>
-        </w:rPr>
-        <w:tab/>
-      </w:r>
-      <w:r>
-        <w:rPr>
-          <w:rFonts w:ascii="Arial" w:hAnsi="Arial" w:cs="Arial"/>
-          <w:sz w:val="20"/>
-        </w:rPr>
-        <w:tab/>
-      </w:r>
-      <w:r>
-        <w:rPr>
-          <w:rFonts w:ascii="Arial" w:hAnsi="Arial" w:cs="Arial"/>
-          <w:sz w:val="20"/>
-        </w:rPr>
-        <w:tab/>
-        <w:t>______________________________</w:t>
-      </w:r>
-    </w:p>
-    <w:p>
-      <w:pPr>
-        <w:pStyle w:val="Recuodecorpodetexto2"/>
-        <w:pBdr>
-          <w:left w:val="single" w:sz="4" w:space="4" w:color="auto"/>
-          <w:bottom w:val="single" w:sz="4" w:space="1" w:color="auto"/>
-          <w:right w:val="single" w:sz="4" w:space="4" w:color="auto"/>
-        </w:pBdr>
-        <w:spacing w:line="240" w:lineRule="auto"/>
-        <w:rPr>
-          <w:rFonts w:ascii="Arial" w:hAnsi="Arial" w:cs="Arial"/>
-          <w:b/>
-          <w:sz w:val="20"/>
-        </w:rPr>
-      </w:pPr>
-      <w:r>
-        <w:rPr>
-          <w:rFonts w:ascii="Arial" w:hAnsi="Arial" w:cs="Arial"/>
-          <w:sz w:val="20"/>
-        </w:rPr>
-        <w:tab/>
-      </w:r>
-      <w:r>
-        <w:rPr>
-          <w:rFonts w:ascii="Arial" w:hAnsi="Arial" w:cs="Arial"/>
-          <w:b/>
-          <w:sz w:val="20"/>
-        </w:rPr>
-        <w:t>Data</w:t>
-      </w:r>
-      <w:r>
-        <w:rPr>
-          <w:rFonts w:ascii="Arial" w:hAnsi="Arial" w:cs="Arial"/>
-          <w:b/>
-          <w:sz w:val="20"/>
-        </w:rPr>
-        <w:tab/>
-      </w:r>
-      <w:r>
-        <w:rPr>
-          <w:rFonts w:ascii="Arial" w:hAnsi="Arial" w:cs="Arial"/>
-          <w:b/>
-          <w:sz w:val="20"/>
-        </w:rPr>
-        <w:tab/>
-      </w:r>
-      <w:r>
-        <w:rPr>
-          <w:rFonts w:ascii="Arial" w:hAnsi="Arial" w:cs="Arial"/>
-          <w:b/>
-          <w:sz w:val="20"/>
-        </w:rPr>
-        <w:tab/>
-      </w:r>
-      <w:r>
-        <w:rPr>
-          <w:rFonts w:ascii="Arial" w:hAnsi="Arial" w:cs="Arial"/>
-          <w:b/>
-          <w:sz w:val="20"/>
-        </w:rPr>
-        <w:tab/>
-      </w:r>
-      <w:r>
-        <w:rPr>
-          <w:rFonts w:ascii="Arial" w:hAnsi="Arial" w:cs="Arial"/>
-          <w:b/>
-          <w:sz w:val="20"/>
-        </w:rPr>
-        <w:tab/>
-      </w:r>
-      <w:r>
-        <w:rPr>
-          <w:rFonts w:ascii="Arial" w:hAnsi="Arial" w:cs="Arial"/>
-          <w:b/>
-          <w:sz w:val="20"/>
-        </w:rPr>
-        <w:tab/>
-        <w:t>Assinatura Professor (a) Orientador (a)</w:t>
-      </w:r>
-    </w:p>
-    <w:p>
-      <w:pPr>
-        <w:pStyle w:val="Recuodecorpodetexto2"/>
-        <w:pBdr>
-          <w:top w:val="single" w:sz="4" w:space="1" w:color="auto"/>
-          <w:left w:val="single" w:sz="4" w:space="4" w:color="auto"/>
-          <w:right w:val="single" w:sz="4" w:space="4" w:color="auto"/>
-        </w:pBdr>
-        <w:spacing w:line="240" w:lineRule="auto"/>
-        <w:rPr>
-          <w:rFonts w:ascii="Arial" w:hAnsi="Arial" w:cs="Arial"/>
-          <w:b/>
-          <w:sz w:val="20"/>
-        </w:rPr>
-      </w:pPr>
-      <w:r>
-        <w:rPr>
-          <w:rFonts w:ascii="Arial" w:hAnsi="Arial" w:cs="Arial"/>
-          <w:b/>
-          <w:sz w:val="20"/>
-        </w:rPr>
-        <w:t>CIENTE DO (A) ACADÊMICO (A)</w:t>
-      </w:r>
-    </w:p>
-    <w:p>
-      <w:pPr>
-        <w:pStyle w:val="Recuodecorpodetexto2"/>
-        <w:pBdr>
-          <w:left w:val="single" w:sz="4" w:space="4" w:color="auto"/>
-          <w:bottom w:val="single" w:sz="4" w:space="1" w:color="auto"/>
-          <w:right w:val="single" w:sz="4" w:space="4" w:color="auto"/>
-        </w:pBdr>
-        <w:spacing w:line="240" w:lineRule="auto"/>
-        <w:rPr>
-          <w:rFonts w:ascii="Arial" w:hAnsi="Arial" w:cs="Arial"/>
-          <w:sz w:val="20"/>
-        </w:rPr>
-      </w:pPr>
-      <w:r>
-        <w:rPr>
-          <w:rFonts w:ascii="Arial" w:hAnsi="Arial" w:cs="Arial"/>
-          <w:sz w:val="20"/>
-        </w:rPr>
-        <w:t>____/____/______</w:t>
-      </w:r>
-      <w:r>
-        <w:rPr>
-          <w:rFonts w:ascii="Arial" w:hAnsi="Arial" w:cs="Arial"/>
-          <w:sz w:val="20"/>
-        </w:rPr>
-        <w:tab/>
-      </w:r>
-      <w:r>
-        <w:rPr>
-          <w:rFonts w:ascii="Arial" w:hAnsi="Arial" w:cs="Arial"/>
-          <w:sz w:val="20"/>
-        </w:rPr>
-        <w:tab/>
-      </w:r>
-      <w:r>
-        <w:rPr>
-          <w:rFonts w:ascii="Arial" w:hAnsi="Arial" w:cs="Arial"/>
-          <w:sz w:val="20"/>
-        </w:rPr>
-        <w:tab/>
-      </w:r>
-      <w:r>
-        <w:rPr>
-          <w:rFonts w:ascii="Arial" w:hAnsi="Arial" w:cs="Arial"/>
-          <w:sz w:val="20"/>
-        </w:rPr>
-        <w:tab/>
-      </w:r>
-      <w:r>
-        <w:rPr>
-          <w:rFonts w:ascii="Arial" w:hAnsi="Arial" w:cs="Arial"/>
-          <w:sz w:val="20"/>
-        </w:rPr>
-        <w:tab/>
-        <w:t>______________________________</w:t>
-      </w:r>
-    </w:p>
-    <w:p>
-      <w:pPr>
-        <w:pStyle w:val="Recuodecorpodetexto2"/>
-        <w:pBdr>
-          <w:left w:val="single" w:sz="4" w:space="4" w:color="auto"/>
-          <w:bottom w:val="single" w:sz="4" w:space="1" w:color="auto"/>
-          <w:right w:val="single" w:sz="4" w:space="4" w:color="auto"/>
-        </w:pBdr>
-        <w:spacing w:line="240" w:lineRule="auto"/>
-        <w:rPr>
-          <w:rFonts w:ascii="Arial" w:hAnsi="Arial" w:cs="Arial"/>
-          <w:b/>
-          <w:sz w:val="20"/>
-        </w:rPr>
-      </w:pPr>
-      <w:r>
-        <w:rPr>
-          <w:rFonts w:ascii="Arial" w:hAnsi="Arial" w:cs="Arial"/>
-          <w:sz w:val="20"/>
-        </w:rPr>
-        <w:tab/>
-      </w:r>
-      <w:r>
-        <w:rPr>
-          <w:rFonts w:ascii="Arial" w:hAnsi="Arial" w:cs="Arial"/>
-          <w:b/>
-          <w:sz w:val="20"/>
-        </w:rPr>
-        <w:t>Data</w:t>
-      </w:r>
-      <w:r>
-        <w:rPr>
-          <w:rFonts w:ascii="Arial" w:hAnsi="Arial" w:cs="Arial"/>
-          <w:b/>
-          <w:sz w:val="20"/>
-        </w:rPr>
-        <w:tab/>
-      </w:r>
-      <w:r>
-        <w:rPr>
-          <w:rFonts w:ascii="Arial" w:hAnsi="Arial" w:cs="Arial"/>
-          <w:b/>
-          <w:sz w:val="20"/>
-        </w:rPr>
-        <w:tab/>
-      </w:r>
-      <w:r>
-        <w:rPr>
-          <w:rFonts w:ascii="Arial" w:hAnsi="Arial" w:cs="Arial"/>
-          <w:b/>
-          <w:sz w:val="20"/>
-        </w:rPr>
-        <w:tab/>
-      </w:r>
-      <w:r>
-        <w:rPr>
-          <w:rFonts w:ascii="Arial" w:hAnsi="Arial" w:cs="Arial"/>
-          <w:b/>
-          <w:sz w:val="20"/>
-        </w:rPr>
-        <w:tab/>
-      </w:r>
-      <w:r>
-        <w:rPr>
-          <w:rFonts w:ascii="Arial" w:hAnsi="Arial" w:cs="Arial"/>
-          <w:b/>
-          <w:sz w:val="20"/>
-        </w:rPr>
-        <w:tab/>
-      </w:r>
-      <w:r>
-        <w:rPr>
-          <w:rFonts w:ascii="Arial" w:hAnsi="Arial" w:cs="Arial"/>
-          <w:b/>
-          <w:sz w:val="20"/>
-        </w:rPr>
-        <w:tab/>
-        <w:t xml:space="preserve">            Assinatura do (a) Acadêmico (a)</w:t>
-      </w:r>
-    </w:p>
-    <w:p>
-      <w:pPr>
-        <w:pStyle w:val="Ttulo1"/>
-        <w:spacing w:before="0" w:after="0"/>
-      </w:pPr>
-      <w:r>
-        <w:lastRenderedPageBreak/>
-        <w:t xml:space="preserve">FICHA DE ACOMPANHAMENTO DE ATIVIDADES DE </w:t>
-      </w:r>
-    </w:p>
-    <w:p>
-      <w:pPr>
-        <w:pStyle w:val="Ttulo1"/>
-        <w:spacing w:before="0" w:after="0"/>
-        <w:rPr>
-          <w:b w:val="0"/>
-          <w:sz w:val="24"/>
-          <w:szCs w:val="24"/>
-        </w:rPr>
-      </w:pPr>
-      <w:r>
-        <w:t>TCC</w:t>
-      </w:r>
-      <w:r>
-        <w:t xml:space="preserve"> </w:t>
-      </w:r>
-      <w:r>
-        <w:t>II</w:t>
-      </w:r>
-    </w:p>
-    <w:p>
-      <w:pPr>
-        <w:rPr>
-          <w:rFonts w:ascii="Arial" w:hAnsi="Arial" w:cs="Arial"/>
-        </w:rPr>
-      </w:pPr>
-    </w:p>
-    <w:tbl>
-      <w:tblPr>
-        <w:tblW w:w="9288" w:type="dxa"/>
-        <w:tblBorders>
-          <w:top w:val="single" w:sz="24" w:space="0" w:color="auto"/>
-          <w:left w:val="single" w:sz="24" w:space="0" w:color="auto"/>
-          <w:bottom w:val="single" w:sz="24" w:space="0" w:color="auto"/>
-          <w:right w:val="single" w:sz="24" w:space="0" w:color="auto"/>
-        </w:tblBorders>
-        <w:tblLook w:val="01E0" w:firstRow="1" w:lastRow="1" w:firstColumn="1" w:lastColumn="1" w:noHBand="0" w:noVBand="0"/>
-      </w:tblPr>
-      <w:tblGrid>
-        <w:gridCol w:w="9288"/>
-      </w:tblGrid>
-      <w:tr>
-        <w:tc>
-          <w:tcPr>
-            <w:tcW w:w="9288" w:type="dxa"/>
-            <w:tcBorders>
-              <w:bottom w:val="single" w:sz="12" w:space="0" w:color="auto"/>
-            </w:tcBorders>
-          </w:tcPr>
-          <w:p>
-            <w:pPr>
-              <w:pStyle w:val="Recuodecorpodetexto2"/>
-              <w:pBdr>
-                <w:top w:val="single" w:sz="4" w:space="1" w:color="auto"/>
-                <w:left w:val="single" w:sz="4" w:space="4" w:color="auto"/>
-                <w:right w:val="single" w:sz="4" w:space="4" w:color="auto"/>
-              </w:pBdr>
-              <w:shd w:val="clear" w:color="auto" w:fill="E0E0E0"/>
-              <w:tabs>
-                <w:tab w:val="left" w:pos="2500"/>
-              </w:tabs>
-              <w:spacing w:line="240" w:lineRule="auto"/>
-              <w:jc w:val="center"/>
-              <w:rPr>
-                <w:rFonts w:ascii="Arial" w:hAnsi="Arial" w:cs="Arial"/>
-                <w:sz w:val="20"/>
-              </w:rPr>
-            </w:pPr>
-            <w:r>
-              <w:rPr>
-                <w:rFonts w:ascii="Arial" w:hAnsi="Arial" w:cs="Arial"/>
-                <w:sz w:val="20"/>
-              </w:rPr>
-              <w:t>FICHA DE ACOMPANHAMENTO DE ATIVIDADES REALIZADAS</w:t>
-            </w:r>
-          </w:p>
-          <w:p>
-            <w:pPr>
-              <w:pStyle w:val="Recuodecorpodetexto2"/>
-              <w:spacing w:line="240" w:lineRule="auto"/>
-              <w:jc w:val="center"/>
-              <w:rPr>
-                <w:rFonts w:ascii="Arial" w:hAnsi="Arial" w:cs="Arial"/>
-                <w:sz w:val="20"/>
-              </w:rPr>
-            </w:pPr>
-            <w:r>
-              <w:rPr>
-                <w:rFonts w:ascii="Arial" w:hAnsi="Arial" w:cs="Arial"/>
-                <w:sz w:val="20"/>
-              </w:rPr>
-              <w:t>Data da reunião:</w:t>
-            </w:r>
-            <w:r>
-              <w:rPr>
-                <w:rFonts w:ascii="Arial" w:hAnsi="Arial" w:cs="Arial"/>
-                <w:sz w:val="20"/>
-              </w:rPr>
-              <w:t xml:space="preserve"> </w:t>
-            </w:r>
-            <w:r>
-              <w:rPr>
-                <w:rFonts w:ascii="Arial" w:hAnsi="Arial" w:cs="Arial"/>
-                <w:sz w:val="20"/>
-                <w:u w:val="single"/>
-              </w:rPr>
-              <w:t xml:space="preserve"> 24</w:t>
-            </w:r>
-            <w:r>
-              <w:rPr>
-                <w:rFonts w:ascii="Arial" w:hAnsi="Arial" w:cs="Arial"/>
-                <w:sz w:val="20"/>
-                <w:u w:val="single"/>
-              </w:rPr>
-              <w:t xml:space="preserve"> </w:t>
-            </w:r>
-            <w:r>
-              <w:rPr>
-                <w:rFonts w:ascii="Arial" w:hAnsi="Arial" w:cs="Arial"/>
-                <w:sz w:val="20"/>
-                <w:u w:val="single"/>
-              </w:rPr>
-              <w:t>/ 09 /2019</w:t>
-            </w:r>
-          </w:p>
-        </w:tc>
-      </w:tr>
-      <w:tr>
-        <w:tc>
-          <w:tcPr>
-            <w:tcW w:w="9288" w:type="dxa"/>
-            <w:tcBorders>
-              <w:top w:val="single" w:sz="12" w:space="0" w:color="auto"/>
-              <w:bottom w:val="single" w:sz="12" w:space="0" w:color="auto"/>
-            </w:tcBorders>
-          </w:tcPr>
-          <w:p>
-            <w:pPr>
-              <w:pStyle w:val="Recuodecorpodetexto2"/>
-              <w:spacing w:line="240" w:lineRule="auto"/>
-              <w:rPr>
-                <w:rFonts w:ascii="Arial" w:hAnsi="Arial" w:cs="Arial"/>
-                <w:sz w:val="20"/>
-              </w:rPr>
-            </w:pPr>
-            <w:r>
-              <w:rPr>
-                <w:rFonts w:ascii="Arial" w:hAnsi="Arial" w:cs="Arial"/>
-                <w:sz w:val="20"/>
-              </w:rPr>
-              <w:t xml:space="preserve">Acadêmico: </w:t>
-            </w:r>
-            <w:r>
-              <w:rPr>
-                <w:rFonts w:ascii="Arial" w:hAnsi="Arial" w:cs="Arial"/>
-                <w:b/>
-                <w:sz w:val="20"/>
-              </w:rPr>
-              <w:t>Ryan Lucas Silva Lemos</w:t>
-            </w:r>
-          </w:p>
-        </w:tc>
-      </w:tr>
-      <w:tr>
-        <w:tc>
-          <w:tcPr>
-            <w:tcW w:w="9288" w:type="dxa"/>
-            <w:tcBorders>
-              <w:top w:val="single" w:sz="12" w:space="0" w:color="auto"/>
-              <w:bottom w:val="single" w:sz="12" w:space="0" w:color="auto"/>
-            </w:tcBorders>
-          </w:tcPr>
-          <w:p>
-            <w:pPr>
-              <w:pStyle w:val="Recuodecorpodetexto2"/>
-              <w:spacing w:line="240" w:lineRule="auto"/>
-              <w:rPr>
-                <w:rFonts w:ascii="Arial" w:hAnsi="Arial" w:cs="Arial"/>
-                <w:sz w:val="20"/>
-              </w:rPr>
-            </w:pPr>
-            <w:r>
-              <w:rPr>
-                <w:rFonts w:ascii="Arial" w:hAnsi="Arial" w:cs="Arial"/>
-                <w:sz w:val="20"/>
-              </w:rPr>
-              <w:t xml:space="preserve">Título: </w:t>
-            </w:r>
-            <w:r>
-              <w:rPr>
-                <w:rFonts w:ascii="Arial" w:hAnsi="Arial" w:cs="Arial"/>
-                <w:b/>
-                <w:sz w:val="20"/>
-              </w:rPr>
-              <w:t xml:space="preserve">Aplicação do </w:t>
-            </w:r>
-            <w:proofErr w:type="spellStart"/>
-            <w:r>
-              <w:rPr>
-                <w:rFonts w:ascii="Arial" w:hAnsi="Arial" w:cs="Arial"/>
-                <w:b/>
-                <w:sz w:val="20"/>
-              </w:rPr>
-              <w:t>Extremme</w:t>
-            </w:r>
-            <w:proofErr w:type="spellEnd"/>
-            <w:r>
-              <w:rPr>
-                <w:rFonts w:ascii="Arial" w:hAnsi="Arial" w:cs="Arial"/>
-                <w:b/>
-                <w:sz w:val="20"/>
-              </w:rPr>
-              <w:t xml:space="preserve"> </w:t>
-            </w:r>
-            <w:proofErr w:type="spellStart"/>
-            <w:r>
-              <w:rPr>
-                <w:rFonts w:ascii="Arial" w:hAnsi="Arial" w:cs="Arial"/>
-                <w:b/>
-                <w:sz w:val="20"/>
-              </w:rPr>
-              <w:t>Programming</w:t>
-            </w:r>
-            <w:proofErr w:type="spellEnd"/>
-            <w:r>
-              <w:rPr>
-                <w:rFonts w:ascii="Arial" w:hAnsi="Arial" w:cs="Arial"/>
-                <w:b/>
-                <w:sz w:val="20"/>
-              </w:rPr>
-              <w:t xml:space="preserve"> no desenvolvimento de um ambiente de ensino e aprendizagem da língua inglesa</w:t>
-            </w:r>
-            <w:r>
-              <w:rPr>
-                <w:rFonts w:ascii="Arial" w:hAnsi="Arial" w:cs="Arial"/>
-                <w:b/>
-                <w:sz w:val="20"/>
-              </w:rPr>
-              <w:t>.</w:t>
-            </w:r>
-          </w:p>
-        </w:tc>
-      </w:tr>
-      <w:tr>
-        <w:tc>
-          <w:tcPr>
-            <w:tcW w:w="9288" w:type="dxa"/>
-            <w:tcBorders>
-              <w:top w:val="single" w:sz="12" w:space="0" w:color="auto"/>
-            </w:tcBorders>
-          </w:tcPr>
-          <w:p>
-            <w:pPr>
-              <w:pStyle w:val="Recuodecorpodetexto2"/>
-              <w:spacing w:line="240" w:lineRule="auto"/>
-              <w:rPr>
-                <w:rFonts w:ascii="Arial" w:hAnsi="Arial" w:cs="Arial"/>
-                <w:sz w:val="20"/>
-              </w:rPr>
-            </w:pPr>
-            <w:r>
-              <w:rPr>
-                <w:rFonts w:ascii="Arial" w:hAnsi="Arial" w:cs="Arial"/>
-                <w:sz w:val="20"/>
-              </w:rPr>
-              <w:t xml:space="preserve">Professor (a) Orientador (a): </w:t>
-            </w:r>
-            <w:r>
-              <w:rPr>
-                <w:rFonts w:ascii="Arial" w:hAnsi="Arial" w:cs="Arial"/>
-                <w:b/>
-                <w:sz w:val="20"/>
-              </w:rPr>
-              <w:t>Christine Martins de Matos</w:t>
-            </w:r>
-          </w:p>
-        </w:tc>
-      </w:tr>
-    </w:tbl>
-    <w:p>
-      <w:pPr>
-        <w:pStyle w:val="Recuodecorpodetexto2"/>
-        <w:spacing w:line="240" w:lineRule="auto"/>
-        <w:rPr>
-          <w:rFonts w:ascii="Arial" w:hAnsi="Arial" w:cs="Arial"/>
-        </w:rPr>
-      </w:pPr>
-    </w:p>
-    <w:p>
-      <w:pPr>
-        <w:pStyle w:val="Recuodecorpodetexto2"/>
-        <w:pBdr>
-          <w:top w:val="single" w:sz="4" w:space="1" w:color="auto"/>
-          <w:left w:val="single" w:sz="4" w:space="4" w:color="auto"/>
-          <w:right w:val="single" w:sz="4" w:space="4" w:color="auto"/>
-        </w:pBdr>
-        <w:spacing w:line="240" w:lineRule="auto"/>
-        <w:rPr>
-          <w:rFonts w:ascii="Arial" w:hAnsi="Arial" w:cs="Arial"/>
-          <w:sz w:val="20"/>
-        </w:rPr>
-      </w:pPr>
-      <w:r>
-        <w:rPr>
-          <w:rFonts w:ascii="Arial" w:hAnsi="Arial" w:cs="Arial"/>
-          <w:sz w:val="20"/>
-        </w:rPr>
-        <w:t>Parecer sobre o andamento do trabalho e a realização das tarefas solicitadas anteriormente:</w:t>
-      </w:r>
-    </w:p>
-    <w:p>
-      <w:pPr>
-        <w:pStyle w:val="Recuodecorpodetexto2"/>
-        <w:pBdr>
-          <w:top w:val="single" w:sz="4" w:space="1" w:color="auto"/>
-          <w:left w:val="single" w:sz="4" w:space="4" w:color="auto"/>
-          <w:bottom w:val="single" w:sz="4" w:space="1" w:color="auto"/>
-          <w:right w:val="single" w:sz="4" w:space="4" w:color="auto"/>
-        </w:pBdr>
-        <w:spacing w:line="240" w:lineRule="auto"/>
-        <w:rPr>
-          <w:rFonts w:ascii="Arial" w:hAnsi="Arial" w:cs="Arial"/>
-          <w:sz w:val="20"/>
-        </w:rPr>
-      </w:pPr>
-    </w:p>
-    <w:p>
-      <w:pPr>
-        <w:pStyle w:val="Recuodecorpodetexto2"/>
-        <w:pBdr>
-          <w:top w:val="single" w:sz="4" w:space="1" w:color="auto"/>
-          <w:left w:val="single" w:sz="4" w:space="4" w:color="auto"/>
-          <w:bottom w:val="single" w:sz="4" w:space="1" w:color="auto"/>
-          <w:right w:val="single" w:sz="4" w:space="4" w:color="auto"/>
-        </w:pBdr>
-        <w:spacing w:line="240" w:lineRule="auto"/>
-        <w:rPr>
-          <w:rFonts w:ascii="Arial" w:hAnsi="Arial" w:cs="Arial"/>
-          <w:sz w:val="20"/>
-        </w:rPr>
-      </w:pPr>
-    </w:p>
-    <w:p>
-      <w:pPr>
-        <w:pStyle w:val="Recuodecorpodetexto2"/>
-        <w:pBdr>
-          <w:top w:val="single" w:sz="4" w:space="1" w:color="auto"/>
-          <w:left w:val="single" w:sz="4" w:space="4" w:color="auto"/>
-          <w:bottom w:val="single" w:sz="4" w:space="1" w:color="auto"/>
-          <w:right w:val="single" w:sz="4" w:space="4" w:color="auto"/>
-        </w:pBdr>
-        <w:spacing w:line="240" w:lineRule="auto"/>
-        <w:rPr>
-          <w:rFonts w:ascii="Arial" w:hAnsi="Arial" w:cs="Arial"/>
-          <w:sz w:val="20"/>
-        </w:rPr>
-      </w:pPr>
-    </w:p>
-    <w:p>
-      <w:pPr>
-        <w:pStyle w:val="Recuodecorpodetexto2"/>
-        <w:pBdr>
-          <w:top w:val="single" w:sz="4" w:space="1" w:color="auto"/>
-          <w:left w:val="single" w:sz="4" w:space="4" w:color="auto"/>
-          <w:bottom w:val="single" w:sz="4" w:space="1" w:color="auto"/>
-          <w:right w:val="single" w:sz="4" w:space="4" w:color="auto"/>
-        </w:pBdr>
-        <w:spacing w:line="240" w:lineRule="auto"/>
-        <w:rPr>
-          <w:rFonts w:ascii="Arial" w:hAnsi="Arial" w:cs="Arial"/>
-          <w:sz w:val="20"/>
-        </w:rPr>
-      </w:pPr>
-    </w:p>
-    <w:p>
-      <w:pPr>
-        <w:pStyle w:val="Recuodecorpodetexto2"/>
-        <w:pBdr>
-          <w:top w:val="single" w:sz="4" w:space="1" w:color="auto"/>
-          <w:left w:val="single" w:sz="4" w:space="4" w:color="auto"/>
-          <w:bottom w:val="single" w:sz="4" w:space="1" w:color="auto"/>
-          <w:right w:val="single" w:sz="4" w:space="4" w:color="auto"/>
-        </w:pBdr>
-        <w:spacing w:line="240" w:lineRule="auto"/>
-        <w:rPr>
-          <w:rFonts w:ascii="Arial" w:hAnsi="Arial" w:cs="Arial"/>
-          <w:sz w:val="20"/>
-        </w:rPr>
-      </w:pPr>
-    </w:p>
-    <w:p>
-      <w:pPr>
-        <w:pStyle w:val="Recuodecorpodetexto2"/>
-        <w:pBdr>
-          <w:top w:val="single" w:sz="4" w:space="1" w:color="auto"/>
-          <w:left w:val="single" w:sz="4" w:space="4" w:color="auto"/>
-          <w:bottom w:val="single" w:sz="4" w:space="1" w:color="auto"/>
-          <w:right w:val="single" w:sz="4" w:space="4" w:color="auto"/>
-        </w:pBdr>
-        <w:spacing w:line="240" w:lineRule="auto"/>
-        <w:rPr>
-          <w:rFonts w:ascii="Arial" w:hAnsi="Arial" w:cs="Arial"/>
-          <w:sz w:val="20"/>
-        </w:rPr>
-      </w:pPr>
-    </w:p>
-    <w:p>
-      <w:pPr>
-        <w:pStyle w:val="Recuodecorpodetexto2"/>
-        <w:pBdr>
-          <w:top w:val="single" w:sz="4" w:space="1" w:color="auto"/>
-          <w:left w:val="single" w:sz="4" w:space="4" w:color="auto"/>
-          <w:bottom w:val="single" w:sz="4" w:space="1" w:color="auto"/>
-          <w:right w:val="single" w:sz="4" w:space="4" w:color="auto"/>
-        </w:pBdr>
-        <w:spacing w:line="240" w:lineRule="auto"/>
-        <w:rPr>
-          <w:rFonts w:ascii="Arial" w:hAnsi="Arial" w:cs="Arial"/>
-          <w:sz w:val="20"/>
-        </w:rPr>
-      </w:pPr>
-    </w:p>
-    <w:p>
-      <w:pPr>
-        <w:pStyle w:val="Recuodecorpodetexto2"/>
-        <w:pBdr>
-          <w:top w:val="single" w:sz="4" w:space="1" w:color="auto"/>
-          <w:left w:val="single" w:sz="4" w:space="4" w:color="auto"/>
-          <w:bottom w:val="single" w:sz="4" w:space="1" w:color="auto"/>
-          <w:right w:val="single" w:sz="4" w:space="4" w:color="auto"/>
-        </w:pBdr>
-        <w:spacing w:line="240" w:lineRule="auto"/>
-        <w:rPr>
-          <w:rFonts w:ascii="Arial" w:hAnsi="Arial" w:cs="Arial"/>
-          <w:sz w:val="20"/>
-        </w:rPr>
-      </w:pPr>
-    </w:p>
-    <w:p>
-      <w:pPr>
-        <w:pStyle w:val="Recuodecorpodetexto2"/>
-        <w:pBdr>
-          <w:left w:val="single" w:sz="4" w:space="4" w:color="auto"/>
-          <w:bottom w:val="single" w:sz="4" w:space="1" w:color="auto"/>
-          <w:right w:val="single" w:sz="4" w:space="4" w:color="auto"/>
-        </w:pBdr>
-        <w:spacing w:line="240" w:lineRule="auto"/>
-        <w:rPr>
-          <w:rFonts w:ascii="Arial" w:hAnsi="Arial" w:cs="Arial"/>
-          <w:sz w:val="20"/>
-        </w:rPr>
-      </w:pPr>
-      <w:r>
-        <w:rPr>
-          <w:rFonts w:ascii="Arial" w:hAnsi="Arial" w:cs="Arial"/>
-          <w:sz w:val="20"/>
-        </w:rPr>
-        <w:t>Tarefas solicitadas nesta data:</w:t>
-      </w:r>
-    </w:p>
-    <w:p>
-      <w:pPr>
-        <w:pStyle w:val="Recuodecorpodetexto2"/>
-        <w:pBdr>
-          <w:top w:val="single" w:sz="4" w:space="1" w:color="auto"/>
-          <w:left w:val="single" w:sz="4" w:space="4" w:color="auto"/>
-          <w:bottom w:val="single" w:sz="4" w:space="1" w:color="auto"/>
-          <w:right w:val="single" w:sz="4" w:space="4" w:color="auto"/>
-        </w:pBdr>
-        <w:spacing w:line="240" w:lineRule="auto"/>
-        <w:rPr>
-          <w:rFonts w:ascii="Arial" w:hAnsi="Arial" w:cs="Arial"/>
-          <w:sz w:val="20"/>
-        </w:rPr>
-      </w:pPr>
-    </w:p>
-    <w:p>
-      <w:pPr>
-        <w:pStyle w:val="Recuodecorpodetexto2"/>
-        <w:pBdr>
-          <w:top w:val="single" w:sz="4" w:space="1" w:color="auto"/>
-          <w:left w:val="single" w:sz="4" w:space="4" w:color="auto"/>
-          <w:bottom w:val="single" w:sz="4" w:space="1" w:color="auto"/>
-          <w:right w:val="single" w:sz="4" w:space="4" w:color="auto"/>
-        </w:pBdr>
-        <w:spacing w:line="240" w:lineRule="auto"/>
-        <w:rPr>
-          <w:rFonts w:ascii="Arial" w:hAnsi="Arial" w:cs="Arial"/>
-          <w:sz w:val="20"/>
-        </w:rPr>
-      </w:pPr>
-    </w:p>
-    <w:p>
-      <w:pPr>
-        <w:pStyle w:val="Recuodecorpodetexto2"/>
-        <w:pBdr>
-          <w:top w:val="single" w:sz="4" w:space="1" w:color="auto"/>
-          <w:left w:val="single" w:sz="4" w:space="4" w:color="auto"/>
-          <w:bottom w:val="single" w:sz="4" w:space="1" w:color="auto"/>
-          <w:right w:val="single" w:sz="4" w:space="4" w:color="auto"/>
-        </w:pBdr>
-        <w:spacing w:line="240" w:lineRule="auto"/>
-        <w:rPr>
-          <w:rFonts w:ascii="Arial" w:hAnsi="Arial" w:cs="Arial"/>
-          <w:sz w:val="20"/>
-        </w:rPr>
-      </w:pPr>
-    </w:p>
-    <w:p>
-      <w:pPr>
-        <w:pStyle w:val="Recuodecorpodetexto2"/>
-        <w:pBdr>
-          <w:top w:val="single" w:sz="4" w:space="1" w:color="auto"/>
-          <w:left w:val="single" w:sz="4" w:space="4" w:color="auto"/>
-          <w:bottom w:val="single" w:sz="4" w:space="1" w:color="auto"/>
-          <w:right w:val="single" w:sz="4" w:space="4" w:color="auto"/>
-        </w:pBdr>
-        <w:spacing w:line="240" w:lineRule="auto"/>
-        <w:rPr>
-          <w:rFonts w:ascii="Arial" w:hAnsi="Arial" w:cs="Arial"/>
-          <w:sz w:val="20"/>
-        </w:rPr>
-      </w:pPr>
-    </w:p>
-    <w:p>
-      <w:pPr>
-        <w:pStyle w:val="Recuodecorpodetexto2"/>
-        <w:pBdr>
-          <w:top w:val="single" w:sz="4" w:space="1" w:color="auto"/>
-          <w:left w:val="single" w:sz="4" w:space="4" w:color="auto"/>
-          <w:bottom w:val="single" w:sz="4" w:space="1" w:color="auto"/>
-          <w:right w:val="single" w:sz="4" w:space="4" w:color="auto"/>
-        </w:pBdr>
-        <w:spacing w:line="240" w:lineRule="auto"/>
-        <w:rPr>
-          <w:rFonts w:ascii="Arial" w:hAnsi="Arial" w:cs="Arial"/>
-          <w:sz w:val="20"/>
-        </w:rPr>
-      </w:pPr>
-    </w:p>
-    <w:p>
-      <w:pPr>
-        <w:pStyle w:val="Recuodecorpodetexto2"/>
-        <w:pBdr>
-          <w:top w:val="single" w:sz="4" w:space="1" w:color="auto"/>
-          <w:left w:val="single" w:sz="4" w:space="4" w:color="auto"/>
-          <w:bottom w:val="single" w:sz="4" w:space="1" w:color="auto"/>
-          <w:right w:val="single" w:sz="4" w:space="4" w:color="auto"/>
-        </w:pBdr>
-        <w:spacing w:line="240" w:lineRule="auto"/>
-        <w:rPr>
-          <w:rFonts w:ascii="Arial" w:hAnsi="Arial" w:cs="Arial"/>
-          <w:sz w:val="20"/>
-        </w:rPr>
-      </w:pPr>
-    </w:p>
-    <w:p>
-      <w:pPr>
-        <w:pStyle w:val="Recuodecorpodetexto2"/>
-        <w:pBdr>
-          <w:top w:val="single" w:sz="4" w:space="1" w:color="auto"/>
-          <w:left w:val="single" w:sz="4" w:space="4" w:color="auto"/>
-          <w:bottom w:val="single" w:sz="4" w:space="1" w:color="auto"/>
-          <w:right w:val="single" w:sz="4" w:space="4" w:color="auto"/>
-        </w:pBdr>
-        <w:spacing w:line="240" w:lineRule="auto"/>
-        <w:rPr>
-          <w:rFonts w:ascii="Arial" w:hAnsi="Arial" w:cs="Arial"/>
-          <w:sz w:val="20"/>
-        </w:rPr>
-      </w:pPr>
-    </w:p>
-    <w:p>
-      <w:pPr>
-        <w:pStyle w:val="Recuodecorpodetexto2"/>
-        <w:pBdr>
-          <w:top w:val="single" w:sz="4" w:space="1" w:color="auto"/>
-          <w:left w:val="single" w:sz="4" w:space="4" w:color="auto"/>
-          <w:bottom w:val="single" w:sz="4" w:space="1" w:color="auto"/>
-          <w:right w:val="single" w:sz="4" w:space="4" w:color="auto"/>
-        </w:pBdr>
-        <w:spacing w:line="240" w:lineRule="auto"/>
-        <w:rPr>
-          <w:rFonts w:ascii="Arial" w:hAnsi="Arial" w:cs="Arial"/>
-          <w:sz w:val="20"/>
-        </w:rPr>
-      </w:pPr>
-    </w:p>
-    <w:p>
-      <w:pPr>
-        <w:pStyle w:val="Recuodecorpodetexto2"/>
-        <w:pBdr>
-          <w:top w:val="single" w:sz="4" w:space="1" w:color="auto"/>
-          <w:left w:val="single" w:sz="4" w:space="4" w:color="auto"/>
-          <w:bottom w:val="single" w:sz="4" w:space="1" w:color="auto"/>
-          <w:right w:val="single" w:sz="4" w:space="4" w:color="auto"/>
-        </w:pBdr>
-        <w:spacing w:line="240" w:lineRule="auto"/>
-        <w:rPr>
-          <w:rFonts w:ascii="Arial" w:hAnsi="Arial" w:cs="Arial"/>
-          <w:sz w:val="20"/>
-        </w:rPr>
-      </w:pPr>
-    </w:p>
-    <w:p>
-      <w:pPr>
-        <w:pStyle w:val="Recuodecorpodetexto2"/>
-        <w:pBdr>
-          <w:top w:val="single" w:sz="4" w:space="1" w:color="auto"/>
-          <w:left w:val="single" w:sz="4" w:space="4" w:color="auto"/>
-          <w:bottom w:val="single" w:sz="4" w:space="1" w:color="auto"/>
-          <w:right w:val="single" w:sz="4" w:space="4" w:color="auto"/>
-        </w:pBdr>
-        <w:spacing w:line="240" w:lineRule="auto"/>
-        <w:rPr>
-          <w:rFonts w:ascii="Arial" w:hAnsi="Arial" w:cs="Arial"/>
-          <w:sz w:val="20"/>
-        </w:rPr>
-      </w:pPr>
-    </w:p>
-    <w:p>
-      <w:pPr>
-        <w:pStyle w:val="Recuodecorpodetexto2"/>
-        <w:pBdr>
-          <w:left w:val="single" w:sz="4" w:space="4" w:color="auto"/>
-          <w:bottom w:val="single" w:sz="4" w:space="1" w:color="auto"/>
-          <w:right w:val="single" w:sz="4" w:space="4" w:color="auto"/>
-        </w:pBdr>
-        <w:spacing w:line="240" w:lineRule="auto"/>
-        <w:rPr>
-          <w:rFonts w:ascii="Arial" w:hAnsi="Arial" w:cs="Arial"/>
-          <w:sz w:val="20"/>
-        </w:rPr>
-      </w:pPr>
-    </w:p>
-    <w:p>
-      <w:pPr>
-        <w:pStyle w:val="Recuodecorpodetexto2"/>
-        <w:pBdr>
-          <w:left w:val="single" w:sz="4" w:space="4" w:color="auto"/>
-          <w:bottom w:val="single" w:sz="4" w:space="1" w:color="auto"/>
-          <w:right w:val="single" w:sz="4" w:space="4" w:color="auto"/>
-        </w:pBdr>
-        <w:spacing w:line="240" w:lineRule="auto"/>
-        <w:rPr>
-          <w:rFonts w:ascii="Arial" w:hAnsi="Arial" w:cs="Arial"/>
-          <w:sz w:val="20"/>
-        </w:rPr>
-      </w:pPr>
-      <w:r>
-        <w:rPr>
-          <w:rFonts w:ascii="Arial" w:hAnsi="Arial" w:cs="Arial"/>
-          <w:sz w:val="20"/>
-        </w:rPr>
-        <w:t>____/____/______</w:t>
-      </w:r>
-      <w:r>
-        <w:rPr>
-          <w:rFonts w:ascii="Arial" w:hAnsi="Arial" w:cs="Arial"/>
-          <w:sz w:val="20"/>
-        </w:rPr>
-        <w:tab/>
-      </w:r>
-      <w:r>
-        <w:rPr>
-          <w:rFonts w:ascii="Arial" w:hAnsi="Arial" w:cs="Arial"/>
-          <w:sz w:val="20"/>
-        </w:rPr>
-        <w:tab/>
-      </w:r>
-      <w:r>
-        <w:rPr>
-          <w:rFonts w:ascii="Arial" w:hAnsi="Arial" w:cs="Arial"/>
-          <w:sz w:val="20"/>
-        </w:rPr>
-        <w:tab/>
-      </w:r>
-      <w:r>
-        <w:rPr>
-          <w:rFonts w:ascii="Arial" w:hAnsi="Arial" w:cs="Arial"/>
-          <w:sz w:val="20"/>
-        </w:rPr>
-        <w:tab/>
-      </w:r>
-      <w:r>
-        <w:rPr>
-          <w:rFonts w:ascii="Arial" w:hAnsi="Arial" w:cs="Arial"/>
-          <w:sz w:val="20"/>
-        </w:rPr>
-        <w:tab/>
-        <w:t>______________________________</w:t>
-      </w:r>
-    </w:p>
-    <w:p>
-      <w:pPr>
-        <w:pStyle w:val="Recuodecorpodetexto2"/>
-        <w:pBdr>
-          <w:left w:val="single" w:sz="4" w:space="4" w:color="auto"/>
-          <w:bottom w:val="single" w:sz="4" w:space="1" w:color="auto"/>
-          <w:right w:val="single" w:sz="4" w:space="4" w:color="auto"/>
-        </w:pBdr>
-        <w:spacing w:line="240" w:lineRule="auto"/>
-        <w:rPr>
-          <w:rFonts w:ascii="Arial" w:hAnsi="Arial" w:cs="Arial"/>
-          <w:b/>
-          <w:sz w:val="20"/>
-        </w:rPr>
-      </w:pPr>
-      <w:r>
-        <w:rPr>
-          <w:rFonts w:ascii="Arial" w:hAnsi="Arial" w:cs="Arial"/>
-          <w:sz w:val="20"/>
-        </w:rPr>
-        <w:tab/>
-      </w:r>
-      <w:r>
-        <w:rPr>
-          <w:rFonts w:ascii="Arial" w:hAnsi="Arial" w:cs="Arial"/>
-          <w:b/>
-          <w:sz w:val="20"/>
-        </w:rPr>
-        <w:t>Data</w:t>
-      </w:r>
-      <w:r>
-        <w:rPr>
-          <w:rFonts w:ascii="Arial" w:hAnsi="Arial" w:cs="Arial"/>
-          <w:b/>
-          <w:sz w:val="20"/>
-        </w:rPr>
-        <w:tab/>
-      </w:r>
-      <w:r>
-        <w:rPr>
-          <w:rFonts w:ascii="Arial" w:hAnsi="Arial" w:cs="Arial"/>
-          <w:b/>
-          <w:sz w:val="20"/>
-        </w:rPr>
-        <w:tab/>
-      </w:r>
-      <w:r>
-        <w:rPr>
-          <w:rFonts w:ascii="Arial" w:hAnsi="Arial" w:cs="Arial"/>
-          <w:b/>
-          <w:sz w:val="20"/>
-        </w:rPr>
-        <w:tab/>
-      </w:r>
-      <w:r>
-        <w:rPr>
-          <w:rFonts w:ascii="Arial" w:hAnsi="Arial" w:cs="Arial"/>
-          <w:b/>
-          <w:sz w:val="20"/>
-        </w:rPr>
-        <w:tab/>
-      </w:r>
-      <w:r>
-        <w:rPr>
-          <w:rFonts w:ascii="Arial" w:hAnsi="Arial" w:cs="Arial"/>
-          <w:b/>
-          <w:sz w:val="20"/>
-        </w:rPr>
-        <w:tab/>
-      </w:r>
-      <w:r>
-        <w:rPr>
-          <w:rFonts w:ascii="Arial" w:hAnsi="Arial" w:cs="Arial"/>
-          <w:b/>
-          <w:sz w:val="20"/>
-        </w:rPr>
-        <w:tab/>
-        <w:t>Assinatura Professor (a) Orientador (a)</w:t>
-      </w:r>
-    </w:p>
-    <w:p>
-      <w:pPr>
-        <w:pStyle w:val="Recuodecorpodetexto2"/>
-        <w:pBdr>
-          <w:top w:val="single" w:sz="4" w:space="1" w:color="auto"/>
-          <w:left w:val="single" w:sz="4" w:space="4" w:color="auto"/>
-          <w:right w:val="single" w:sz="4" w:space="4" w:color="auto"/>
-        </w:pBdr>
-        <w:spacing w:line="240" w:lineRule="auto"/>
-        <w:rPr>
-          <w:rFonts w:ascii="Arial" w:hAnsi="Arial" w:cs="Arial"/>
-          <w:b/>
-          <w:sz w:val="20"/>
-        </w:rPr>
-      </w:pPr>
-      <w:r>
-        <w:rPr>
-          <w:rFonts w:ascii="Arial" w:hAnsi="Arial" w:cs="Arial"/>
-          <w:b/>
-          <w:sz w:val="20"/>
-        </w:rPr>
-        <w:t>CIENTE DO (A) ACADÊMICO (A)</w:t>
-      </w:r>
-    </w:p>
-    <w:p>
-      <w:pPr>
-        <w:pStyle w:val="Recuodecorpodetexto2"/>
-        <w:pBdr>
-          <w:left w:val="single" w:sz="4" w:space="4" w:color="auto"/>
-          <w:bottom w:val="single" w:sz="4" w:space="1" w:color="auto"/>
-          <w:right w:val="single" w:sz="4" w:space="4" w:color="auto"/>
-        </w:pBdr>
-        <w:spacing w:line="240" w:lineRule="auto"/>
-        <w:rPr>
-          <w:rFonts w:ascii="Arial" w:hAnsi="Arial" w:cs="Arial"/>
-          <w:sz w:val="20"/>
-        </w:rPr>
-      </w:pPr>
-      <w:r>
-        <w:rPr>
-          <w:rFonts w:ascii="Arial" w:hAnsi="Arial" w:cs="Arial"/>
-          <w:sz w:val="20"/>
-        </w:rPr>
-        <w:t>____/____/______</w:t>
-      </w:r>
-      <w:r>
-        <w:rPr>
-          <w:rFonts w:ascii="Arial" w:hAnsi="Arial" w:cs="Arial"/>
-          <w:sz w:val="20"/>
-        </w:rPr>
-        <w:tab/>
-      </w:r>
-      <w:r>
-        <w:rPr>
-          <w:rFonts w:ascii="Arial" w:hAnsi="Arial" w:cs="Arial"/>
-          <w:sz w:val="20"/>
-        </w:rPr>
-        <w:tab/>
-      </w:r>
-      <w:r>
-        <w:rPr>
-          <w:rFonts w:ascii="Arial" w:hAnsi="Arial" w:cs="Arial"/>
-          <w:sz w:val="20"/>
-        </w:rPr>
-        <w:tab/>
-      </w:r>
-      <w:r>
-        <w:rPr>
-          <w:rFonts w:ascii="Arial" w:hAnsi="Arial" w:cs="Arial"/>
-          <w:sz w:val="20"/>
-        </w:rPr>
-        <w:tab/>
-      </w:r>
-      <w:r>
-        <w:rPr>
-          <w:rFonts w:ascii="Arial" w:hAnsi="Arial" w:cs="Arial"/>
-          <w:sz w:val="20"/>
-        </w:rPr>
-        <w:tab/>
-        <w:t>______________________________</w:t>
-      </w:r>
-    </w:p>
-    <w:p>
-      <w:pPr>
-        <w:pStyle w:val="Recuodecorpodetexto2"/>
-        <w:pBdr>
-          <w:left w:val="single" w:sz="4" w:space="4" w:color="auto"/>
-          <w:bottom w:val="single" w:sz="4" w:space="1" w:color="auto"/>
-          <w:right w:val="single" w:sz="4" w:space="4" w:color="auto"/>
-        </w:pBdr>
-        <w:spacing w:line="240" w:lineRule="auto"/>
-        <w:rPr>
-          <w:rFonts w:ascii="Arial" w:hAnsi="Arial" w:cs="Arial"/>
-          <w:b/>
-          <w:sz w:val="20"/>
-        </w:rPr>
-      </w:pPr>
-      <w:r>
-        <w:rPr>
-          <w:rFonts w:ascii="Arial" w:hAnsi="Arial" w:cs="Arial"/>
-          <w:sz w:val="20"/>
-        </w:rPr>
-        <w:tab/>
-      </w:r>
-      <w:r>
-        <w:rPr>
-          <w:rFonts w:ascii="Arial" w:hAnsi="Arial" w:cs="Arial"/>
-          <w:b/>
-          <w:sz w:val="20"/>
-        </w:rPr>
-        <w:t>Data</w:t>
-      </w:r>
-      <w:r>
-        <w:rPr>
-          <w:rFonts w:ascii="Arial" w:hAnsi="Arial" w:cs="Arial"/>
-          <w:b/>
-          <w:sz w:val="20"/>
-        </w:rPr>
-        <w:tab/>
-      </w:r>
-      <w:r>
-        <w:rPr>
-          <w:rFonts w:ascii="Arial" w:hAnsi="Arial" w:cs="Arial"/>
-          <w:b/>
-          <w:sz w:val="20"/>
-        </w:rPr>
-        <w:tab/>
-      </w:r>
-      <w:r>
-        <w:rPr>
-          <w:rFonts w:ascii="Arial" w:hAnsi="Arial" w:cs="Arial"/>
-          <w:b/>
-          <w:sz w:val="20"/>
-        </w:rPr>
-        <w:tab/>
-      </w:r>
-      <w:r>
-        <w:rPr>
-          <w:rFonts w:ascii="Arial" w:hAnsi="Arial" w:cs="Arial"/>
-          <w:b/>
-          <w:sz w:val="20"/>
-        </w:rPr>
-        <w:tab/>
-      </w:r>
-      <w:r>
-        <w:rPr>
-          <w:rFonts w:ascii="Arial" w:hAnsi="Arial" w:cs="Arial"/>
-          <w:b/>
-          <w:sz w:val="20"/>
-        </w:rPr>
-        <w:tab/>
-      </w:r>
-      <w:r>
-        <w:rPr>
-          <w:rFonts w:ascii="Arial" w:hAnsi="Arial" w:cs="Arial"/>
-          <w:b/>
-          <w:sz w:val="20"/>
-        </w:rPr>
-        <w:tab/>
-        <w:t xml:space="preserve">            Assinatura do (a) Acadêmico (a)</w:t>
-      </w:r>
-    </w:p>
-    <w:p>
-      <w:pPr>
         <w:spacing w:after="160" w:line="259" w:lineRule="auto"/>
-      </w:pPr>
-    </w:p>
-    <w:p>
-      <w:pPr>
-        <w:jc w:val="center"/>
         <w:rPr>
           <w:rFonts w:ascii="Arial" w:hAnsi="Arial" w:cs="Arial"/>
           <w:b/>
@@ -3785,6 +1841,7 @@
           <w:szCs w:val="28"/>
         </w:rPr>
       </w:pPr>
+      <w:bookmarkStart w:id="2" w:name="_Toc162670410"/>
       <w:r>
         <w:rPr>
           <w:rFonts w:ascii="Arial" w:hAnsi="Arial" w:cs="Arial"/>
@@ -3792,6 +1849,27 @@
           <w:sz w:val="28"/>
           <w:szCs w:val="28"/>
         </w:rPr>
+        <w:br w:type="page"/>
+      </w:r>
+    </w:p>
+    <w:p>
+      <w:pPr>
+        <w:jc w:val="center"/>
+        <w:rPr>
+          <w:rFonts w:ascii="Arial" w:hAnsi="Arial" w:cs="Arial"/>
+          <w:b/>
+          <w:sz w:val="28"/>
+          <w:szCs w:val="28"/>
+        </w:rPr>
+      </w:pPr>
+      <w:r>
+        <w:rPr>
+          <w:rFonts w:ascii="Arial" w:hAnsi="Arial" w:cs="Arial"/>
+          <w:b/>
+          <w:sz w:val="28"/>
+          <w:szCs w:val="28"/>
+        </w:rPr>
+        <w:lastRenderedPageBreak/>
         <w:t xml:space="preserve">RELATÓRIO DE ATIVIDADES DE TRABALHO DE CONCLUSÃO DE CURSO </w:t>
       </w:r>
       <w:r>
@@ -3907,6 +1985,13 @@
               </w:rPr>
               <w:t xml:space="preserve">Período de competência: </w:t>
             </w:r>
+            <w:r>
+              <w:rPr>
+                <w:rFonts w:ascii="Arial" w:hAnsi="Arial" w:cs="Arial"/>
+                <w:sz w:val="20"/>
+              </w:rPr>
+              <w:t>03/09/2019 à 01/10/2019</w:t>
+            </w:r>
           </w:p>
         </w:tc>
       </w:tr>
@@ -3957,6 +2042,7 @@
             <w:pPr>
               <w:pStyle w:val="Recuodecorpodetexto2"/>
               <w:spacing w:line="240" w:lineRule="auto"/>
+              <w:ind w:left="-1811"/>
               <w:jc w:val="center"/>
               <w:rPr>
                 <w:rFonts w:ascii="Arial" w:hAnsi="Arial" w:cs="Arial"/>
@@ -4005,25 +2091,7 @@
                 <w:b/>
                 <w:sz w:val="20"/>
               </w:rPr>
-              <w:t xml:space="preserve">Aplicação do </w:t>
-            </w:r>
-            <w:proofErr w:type="spellStart"/>
-            <w:r>
-              <w:rPr>
-                <w:rFonts w:ascii="Arial" w:hAnsi="Arial" w:cs="Arial"/>
-                <w:b/>
-                <w:sz w:val="20"/>
-              </w:rPr>
-              <w:t>Extremme</w:t>
-            </w:r>
-            <w:proofErr w:type="spellEnd"/>
-            <w:r>
-              <w:rPr>
-                <w:rFonts w:ascii="Arial" w:hAnsi="Arial" w:cs="Arial"/>
-                <w:b/>
-                <w:sz w:val="20"/>
-              </w:rPr>
-              <w:t xml:space="preserve"> </w:t>
+              <w:t xml:space="preserve">Aplicação do Extreme </w:t>
             </w:r>
             <w:proofErr w:type="spellStart"/>
             <w:r>
@@ -4100,6 +2168,7 @@
             <w:pPr>
               <w:pStyle w:val="Recuodecorpodetexto2"/>
               <w:spacing w:line="240" w:lineRule="auto"/>
+              <w:ind w:left="-2236"/>
               <w:jc w:val="center"/>
               <w:rPr>
                 <w:rFonts w:ascii="Arial" w:hAnsi="Arial" w:cs="Arial"/>
@@ -4222,13 +2291,156 @@
         <w:tc>
           <w:tcPr>
             <w:tcW w:w="7087" w:type="dxa"/>
+          </w:tcPr>
+          <w:p>
+            <w:pPr>
+              <w:pStyle w:val="Recuodecorpodetexto2"/>
+              <w:numPr>
+                <w:ilvl w:val="0"/>
+                <w:numId w:val="1"/>
+              </w:numPr>
+              <w:spacing w:line="240" w:lineRule="auto"/>
+              <w:rPr>
+                <w:rFonts w:ascii="Arial" w:hAnsi="Arial" w:cs="Arial"/>
+                <w:b/>
+              </w:rPr>
+            </w:pPr>
+            <w:r>
+              <w:rPr>
+                <w:rFonts w:ascii="Arial" w:hAnsi="Arial" w:cs="Arial"/>
+                <w:bCs/>
+              </w:rPr>
+              <w:t>Implantação do sistema na escola ILC</w:t>
+            </w:r>
+          </w:p>
+          <w:p>
+            <w:pPr>
+              <w:pStyle w:val="Recuodecorpodetexto2"/>
+              <w:numPr>
+                <w:ilvl w:val="0"/>
+                <w:numId w:val="1"/>
+              </w:numPr>
+              <w:spacing w:line="240" w:lineRule="auto"/>
+              <w:rPr>
+                <w:rFonts w:ascii="Arial" w:hAnsi="Arial" w:cs="Arial"/>
+                <w:b/>
+              </w:rPr>
+            </w:pPr>
+            <w:r>
+              <w:rPr>
+                <w:rFonts w:ascii="Arial" w:hAnsi="Arial" w:cs="Arial"/>
+                <w:bCs/>
+              </w:rPr>
+              <w:t>Treinamento para usuários do sistema</w:t>
+            </w:r>
+          </w:p>
+          <w:p>
+            <w:pPr>
+              <w:pStyle w:val="Recuodecorpodetexto2"/>
+              <w:numPr>
+                <w:ilvl w:val="0"/>
+                <w:numId w:val="1"/>
+              </w:numPr>
+              <w:spacing w:line="240" w:lineRule="auto"/>
+              <w:rPr>
+                <w:rFonts w:ascii="Arial" w:hAnsi="Arial" w:cs="Arial"/>
+                <w:b/>
+              </w:rPr>
+            </w:pPr>
+            <w:r>
+              <w:rPr>
+                <w:rFonts w:ascii="Arial" w:hAnsi="Arial" w:cs="Arial"/>
+                <w:bCs/>
+              </w:rPr>
+              <w:t>Execução de testes variados do sistema (códigos e módulos)</w:t>
+            </w:r>
+          </w:p>
+          <w:p>
+            <w:pPr>
+              <w:pStyle w:val="Recuodecorpodetexto2"/>
+              <w:numPr>
+                <w:ilvl w:val="0"/>
+                <w:numId w:val="1"/>
+              </w:numPr>
+              <w:spacing w:line="240" w:lineRule="auto"/>
+              <w:rPr>
+                <w:rFonts w:ascii="Arial" w:hAnsi="Arial" w:cs="Arial"/>
+                <w:b/>
+              </w:rPr>
+            </w:pPr>
+            <w:r>
+              <w:rPr>
+                <w:rFonts w:ascii="Arial" w:hAnsi="Arial" w:cs="Arial"/>
+                <w:bCs/>
+              </w:rPr>
+              <w:t xml:space="preserve">Confecção de </w:t>
+            </w:r>
+            <w:r>
+              <w:rPr>
+                <w:rFonts w:ascii="Arial" w:hAnsi="Arial" w:cs="Arial"/>
+                <w:bCs/>
+              </w:rPr>
+              <w:t>manual de utilização do sistema</w:t>
+            </w:r>
+          </w:p>
+          <w:p>
+            <w:pPr>
+              <w:pStyle w:val="Recuodecorpodetexto2"/>
+              <w:numPr>
+                <w:ilvl w:val="0"/>
+                <w:numId w:val="1"/>
+              </w:numPr>
+              <w:spacing w:line="240" w:lineRule="auto"/>
+              <w:rPr>
+                <w:rFonts w:ascii="Arial" w:hAnsi="Arial" w:cs="Arial"/>
+                <w:b/>
+              </w:rPr>
+            </w:pPr>
+            <w:r>
+              <w:rPr>
+                <w:rFonts w:ascii="Arial" w:hAnsi="Arial" w:cs="Arial"/>
+                <w:bCs/>
+              </w:rPr>
+              <w:t>Elaboração de textos sobre a utilização do sistema e de testes realizados</w:t>
+            </w:r>
+          </w:p>
+        </w:tc>
+      </w:tr>
+      <w:tr>
+        <w:trPr>
+          <w:trHeight w:val="1701"/>
+        </w:trPr>
+        <w:tc>
+          <w:tcPr>
+            <w:tcW w:w="2235" w:type="dxa"/>
             <w:vAlign w:val="center"/>
           </w:tcPr>
           <w:p>
             <w:pPr>
               <w:pStyle w:val="Recuodecorpodetexto2"/>
               <w:spacing w:line="240" w:lineRule="auto"/>
-              <w:ind w:left="0"/>
+              <w:jc w:val="center"/>
+              <w:rPr>
+                <w:rFonts w:ascii="Arial" w:hAnsi="Arial" w:cs="Arial"/>
+              </w:rPr>
+            </w:pPr>
+            <w:r>
+              <w:rPr>
+                <w:rFonts w:ascii="Arial" w:hAnsi="Arial" w:cs="Arial"/>
+              </w:rPr>
+              <w:t>Atividades solicitadas e não realizadas</w:t>
+            </w:r>
+          </w:p>
+        </w:tc>
+        <w:tc>
+          <w:tcPr>
+            <w:tcW w:w="7087" w:type="dxa"/>
+            <w:vAlign w:val="center"/>
+          </w:tcPr>
+          <w:p>
+            <w:pPr>
+              <w:pStyle w:val="Recuodecorpodetexto2"/>
+              <w:spacing w:line="240" w:lineRule="auto"/>
               <w:jc w:val="both"/>
               <w:rPr>
                 <w:rFonts w:ascii="Arial" w:hAnsi="Arial" w:cs="Arial"/>
@@ -4260,7 +2472,7 @@
               <w:rPr>
                 <w:rFonts w:ascii="Arial" w:hAnsi="Arial" w:cs="Arial"/>
               </w:rPr>
-              <w:t>Atividades solicitadas e não realizadas</w:t>
+              <w:t>Atividades não solicitadas e realizadas</w:t>
             </w:r>
           </w:p>
         </w:tc>
@@ -4304,50 +2516,6 @@
               <w:rPr>
                 <w:rFonts w:ascii="Arial" w:hAnsi="Arial" w:cs="Arial"/>
               </w:rPr>
-              <w:t>Atividades não solicitadas e realizadas</w:t>
-            </w:r>
-          </w:p>
-        </w:tc>
-        <w:tc>
-          <w:tcPr>
-            <w:tcW w:w="7087" w:type="dxa"/>
-            <w:vAlign w:val="center"/>
-          </w:tcPr>
-          <w:p>
-            <w:pPr>
-              <w:pStyle w:val="Recuodecorpodetexto2"/>
-              <w:spacing w:line="240" w:lineRule="auto"/>
-              <w:jc w:val="both"/>
-              <w:rPr>
-                <w:rFonts w:ascii="Arial" w:hAnsi="Arial" w:cs="Arial"/>
-                <w:b/>
-              </w:rPr>
-            </w:pPr>
-          </w:p>
-        </w:tc>
-      </w:tr>
-      <w:tr>
-        <w:trPr>
-          <w:trHeight w:val="1701"/>
-        </w:trPr>
-        <w:tc>
-          <w:tcPr>
-            <w:tcW w:w="2235" w:type="dxa"/>
-            <w:vAlign w:val="center"/>
-          </w:tcPr>
-          <w:p>
-            <w:pPr>
-              <w:pStyle w:val="Recuodecorpodetexto2"/>
-              <w:spacing w:line="240" w:lineRule="auto"/>
-              <w:jc w:val="center"/>
-              <w:rPr>
-                <w:rFonts w:ascii="Arial" w:hAnsi="Arial" w:cs="Arial"/>
-              </w:rPr>
-            </w:pPr>
-            <w:r>
-              <w:rPr>
-                <w:rFonts w:ascii="Arial" w:hAnsi="Arial" w:cs="Arial"/>
-              </w:rPr>
               <w:t>Novas bibliografias identificadas no período</w:t>
             </w:r>
           </w:p>
@@ -4368,66 +2536,6 @@
                 <w:pPr>
                   <w:pStyle w:val="Bibliografia"/>
                 </w:pPr>
-                <w:r>
-                  <w:t xml:space="preserve">ABREU, L. </w:t>
-                </w:r>
-                <w:proofErr w:type="spellStart"/>
-                <w:r>
-                  <w:t>TypeScript</w:t>
-                </w:r>
-                <w:proofErr w:type="spellEnd"/>
-                <w:r>
-                  <w:t xml:space="preserve">: O </w:t>
-                </w:r>
-                <w:proofErr w:type="spellStart"/>
-                <w:r>
-                  <w:t>JavasCript</w:t>
-                </w:r>
-                <w:proofErr w:type="spellEnd"/>
-                <w:r>
-                  <w:t xml:space="preserve"> Moderno para Criação de Aplicações. Lisboa: FCA – Editora de Informática. 2017.</w:t>
-                </w:r>
-              </w:p>
-              <w:p>
-                <w:pPr>
-                  <w:pStyle w:val="Bibliografia"/>
-                </w:pPr>
-                <w:r>
-                  <w:t>GOOGLE. Angular, 2019. Disponível em: &lt;https://angular.io/&gt;. Acesso em: 08 fev. 2019.</w:t>
-                </w:r>
-              </w:p>
-              <w:p>
-                <w:pPr>
-                  <w:pStyle w:val="Bibliografia"/>
-                </w:pPr>
-                <w:r>
-                  <w:t>GUEDES, T. Crie aplicações com Angular: o novo Framework do Google. São Paulo: Casa do Código, 2017.</w:t>
-                </w:r>
-              </w:p>
-              <w:p>
-                <w:pPr>
-                  <w:pStyle w:val="Bibliografia"/>
-                </w:pPr>
-                <w:r>
-                  <w:lastRenderedPageBreak/>
-                  <w:t xml:space="preserve">MASSÉ, M. REST API: Design </w:t>
-                </w:r>
-                <w:proofErr w:type="spellStart"/>
-                <w:r>
-                  <w:t>RuleBook</w:t>
-                </w:r>
-                <w:proofErr w:type="spellEnd"/>
-                <w:r>
-                  <w:t xml:space="preserve">. Sebastopol: </w:t>
-                </w:r>
-                <w:proofErr w:type="spellStart"/>
-                <w:r>
-                  <w:t>O'Reilly</w:t>
-                </w:r>
-                <w:proofErr w:type="spellEnd"/>
-                <w:r>
-                  <w:t>, 2012.</w:t>
-                </w:r>
               </w:p>
               <w:p>
                 <w:pPr>
@@ -4436,17 +2544,6 @@
                     <w:noProof/>
                   </w:rPr>
                 </w:pPr>
-                <w:r>
-                  <w:t>SANTOS, L. dos. Como escrever boas histórias de usuário (</w:t>
-                </w:r>
-                <w:proofErr w:type="spellStart"/>
-                <w:r>
-                  <w:t>User</w:t>
-                </w:r>
-                <w:proofErr w:type="spellEnd"/>
-                <w:r>
-                  <w:t xml:space="preserve"> Stories). 2017. Disponível em: &lt;https://medium.com/vertice/como-escrever-boas-users-stories-hist%C3%B3rias-de-usu%C3%A1rios-b29c75043fac&gt;. Acesso em: 17 fev. 2019.</w:t>
-                </w:r>
                 <w:r>
                   <w:fldChar w:fldCharType="begin"/>
                 </w:r>
@@ -4490,13 +2587,12 @@
           <w:rFonts w:ascii="Arial" w:hAnsi="Arial" w:cs="Arial"/>
           <w:sz w:val="20"/>
         </w:rPr>
-        <w:lastRenderedPageBreak/>
         <w:t>OBS: As atividades incluem: pesquisas bibliográficas, pesquisas de campo, especificações, implementações, produções de texto etc. Outros resultados podem ser descritos e anexados a este relatório.</w:t>
       </w:r>
     </w:p>
     <w:sectPr>
-      <w:headerReference w:type="default" r:id="rId7"/>
-      <w:footerReference w:type="default" r:id="rId8"/>
+      <w:headerReference w:type="default" r:id="rId8"/>
+      <w:footerReference w:type="default" r:id="rId9"/>
       <w:pgSz w:w="11906" w:h="16838"/>
       <w:pgMar w:top="1701" w:right="1134" w:bottom="1134" w:left="1701" w:header="709" w:footer="709" w:gutter="0"/>
       <w:cols w:space="708"/>
@@ -4929,7 +3025,7 @@
                 <v:imagedata r:id="rId2" o:title=""/>
                 <w10:wrap type="square" anchorx="page" anchory="page"/>
               </v:shape>
-              <o:OLEObject Type="Embed" ProgID="Word.Picture.8" ShapeID="_x0000_s2050" DrawAspect="Content" ObjectID="_1630820182" r:id="rId3"/>
+              <o:OLEObject Type="Embed" ProgID="Word.Picture.8" ShapeID="_x0000_s2050" DrawAspect="Content" ObjectID="_1631426155" r:id="rId3"/>
             </w:object>
           </w:r>
         </w:p>
@@ -4942,6 +3038,126 @@
     </w:pPr>
   </w:p>
 </w:hdr>
+</file>
+
+<file path=word/numbering.xml><?xml version="1.0" encoding="utf-8"?>
+<w:numbering xmlns:wpc="http://schemas.microsoft.com/office/word/2010/wordprocessingCanvas" xmlns:cx="http://schemas.microsoft.com/office/drawing/2014/chartex" xmlns:cx1="http://schemas.microsoft.com/office/drawing/2015/9/8/chartex" xmlns:cx2="http://schemas.microsoft.com/office/drawing/2015/10/21/chartex" xmlns:cx3="http://schemas.microsoft.com/office/drawing/2016/5/9/chartex" xmlns:cx4="http://schemas.microsoft.com/office/drawing/2016/5/10/chartex" xmlns:cx5="http://schemas.microsoft.com/office/drawing/2016/5/11/chartex" xmlns:cx6="http://schemas.microsoft.com/office/drawing/2016/5/12/chartex" xmlns:cx7="http://schemas.microsoft.com/office/drawing/2016/5/13/chartex" xmlns:cx8="http://schemas.microsoft.com/office/drawing/2016/5/14/chartex" xmlns:mc="http://schemas.openxmlformats.org/markup-compatibility/2006" xmlns:aink="http://schemas.microsoft.com/office/drawing/2016/ink" xmlns:am3d="http://schemas.microsoft.com/office/drawing/2017/model3d" xmlns:o="urn:schemas-microsoft-com:office:office" xmlns:r="http://schemas.openxmlformats.org/officeDocument/2006/relationships" xmlns:m="http://schemas.openxmlformats.org/officeDocument/2006/math" xmlns:v="urn:schemas-microsoft-com:vml" xmlns:wp14="http://schemas.microsoft.com/office/word/2010/wordprocessingDrawing" xmlns:wp="http://schemas.openxmlformats.org/drawingml/2006/wordprocessingDrawing" xmlns:w10="urn:schemas-microsoft-com:office:word" xmlns:w="http://schemas.openxmlformats.org/wordprocessingml/2006/main" xmlns:w14="http://schemas.microsoft.com/office/word/2010/wordml" xmlns:w15="http://schemas.microsoft.com/office/word/2012/wordml" xmlns:w16cid="http://schemas.microsoft.com/office/word/2016/wordml/cid" xmlns:w16se="http://schemas.microsoft.com/office/word/2015/wordml/symex" xmlns:wpg="http://schemas.microsoft.com/office/word/2010/wordprocessingGroup" xmlns:wpi="http://schemas.microsoft.com/office/word/2010/wordprocessingInk" xmlns:wne="http://schemas.microsoft.com/office/word/2006/wordml" xmlns:wps="http://schemas.microsoft.com/office/word/2010/wordprocessingShape" mc:Ignorable="w14 w15 w16se w16cid wp14">
+  <w:abstractNum w:abstractNumId="0" w15:restartNumberingAfterBreak="0">
+    <w:nsid w:val="5C835C09"/>
+    <w:multiLevelType w:val="hybridMultilevel"/>
+    <w:tmpl w:val="3CD4F980"/>
+    <w:lvl w:ilvl="0" w:tplc="6708FF8C">
+      <w:numFmt w:val="bullet"/>
+      <w:lvlText w:val=""/>
+      <w:lvlJc w:val="left"/>
+      <w:pPr>
+        <w:ind w:left="720" w:hanging="360"/>
+      </w:pPr>
+      <w:rPr>
+        <w:rFonts w:ascii="Symbol" w:eastAsia="Times New Roman" w:hAnsi="Symbol" w:cs="Arial" w:hint="default"/>
+      </w:rPr>
+    </w:lvl>
+    <w:lvl w:ilvl="1" w:tplc="04160003" w:tentative="1">
+      <w:start w:val="1"/>
+      <w:numFmt w:val="bullet"/>
+      <w:lvlText w:val="o"/>
+      <w:lvlJc w:val="left"/>
+      <w:pPr>
+        <w:ind w:left="1440" w:hanging="360"/>
+      </w:pPr>
+      <w:rPr>
+        <w:rFonts w:ascii="Courier New" w:hAnsi="Courier New" w:cs="Courier New" w:hint="default"/>
+      </w:rPr>
+    </w:lvl>
+    <w:lvl w:ilvl="2" w:tplc="04160005" w:tentative="1">
+      <w:start w:val="1"/>
+      <w:numFmt w:val="bullet"/>
+      <w:lvlText w:val=""/>
+      <w:lvlJc w:val="left"/>
+      <w:pPr>
+        <w:ind w:left="2160" w:hanging="360"/>
+      </w:pPr>
+      <w:rPr>
+        <w:rFonts w:ascii="Wingdings" w:hAnsi="Wingdings" w:hint="default"/>
+      </w:rPr>
+    </w:lvl>
+    <w:lvl w:ilvl="3" w:tplc="04160001" w:tentative="1">
+      <w:start w:val="1"/>
+      <w:numFmt w:val="bullet"/>
+      <w:lvlText w:val=""/>
+      <w:lvlJc w:val="left"/>
+      <w:pPr>
+        <w:ind w:left="2880" w:hanging="360"/>
+      </w:pPr>
+      <w:rPr>
+        <w:rFonts w:ascii="Symbol" w:hAnsi="Symbol" w:hint="default"/>
+      </w:rPr>
+    </w:lvl>
+    <w:lvl w:ilvl="4" w:tplc="04160003" w:tentative="1">
+      <w:start w:val="1"/>
+      <w:numFmt w:val="bullet"/>
+      <w:lvlText w:val="o"/>
+      <w:lvlJc w:val="left"/>
+      <w:pPr>
+        <w:ind w:left="3600" w:hanging="360"/>
+      </w:pPr>
+      <w:rPr>
+        <w:rFonts w:ascii="Courier New" w:hAnsi="Courier New" w:cs="Courier New" w:hint="default"/>
+      </w:rPr>
+    </w:lvl>
+    <w:lvl w:ilvl="5" w:tplc="04160005" w:tentative="1">
+      <w:start w:val="1"/>
+      <w:numFmt w:val="bullet"/>
+      <w:lvlText w:val=""/>
+      <w:lvlJc w:val="left"/>
+      <w:pPr>
+        <w:ind w:left="4320" w:hanging="360"/>
+      </w:pPr>
+      <w:rPr>
+        <w:rFonts w:ascii="Wingdings" w:hAnsi="Wingdings" w:hint="default"/>
+      </w:rPr>
+    </w:lvl>
+    <w:lvl w:ilvl="6" w:tplc="04160001" w:tentative="1">
+      <w:start w:val="1"/>
+      <w:numFmt w:val="bullet"/>
+      <w:lvlText w:val=""/>
+      <w:lvlJc w:val="left"/>
+      <w:pPr>
+        <w:ind w:left="5040" w:hanging="360"/>
+      </w:pPr>
+      <w:rPr>
+        <w:rFonts w:ascii="Symbol" w:hAnsi="Symbol" w:hint="default"/>
+      </w:rPr>
+    </w:lvl>
+    <w:lvl w:ilvl="7" w:tplc="04160003" w:tentative="1">
+      <w:start w:val="1"/>
+      <w:numFmt w:val="bullet"/>
+      <w:lvlText w:val="o"/>
+      <w:lvlJc w:val="left"/>
+      <w:pPr>
+        <w:ind w:left="5760" w:hanging="360"/>
+      </w:pPr>
+      <w:rPr>
+        <w:rFonts w:ascii="Courier New" w:hAnsi="Courier New" w:cs="Courier New" w:hint="default"/>
+      </w:rPr>
+    </w:lvl>
+    <w:lvl w:ilvl="8" w:tplc="04160005" w:tentative="1">
+      <w:start w:val="1"/>
+      <w:numFmt w:val="bullet"/>
+      <w:lvlText w:val=""/>
+      <w:lvlJc w:val="left"/>
+      <w:pPr>
+        <w:ind w:left="6480" w:hanging="360"/>
+      </w:pPr>
+      <w:rPr>
+        <w:rFonts w:ascii="Wingdings" w:hAnsi="Wingdings" w:hint="default"/>
+      </w:rPr>
+    </w:lvl>
+  </w:abstractNum>
+  <w:num w:numId="1">
+    <w:abstractNumId w:val="0"/>
+  </w:num>
+</w:numbering>
 </file>
 
 <file path=word/styles.xml><?xml version="1.0" encoding="utf-8"?>
@@ -5067,6 +3283,7 @@
     <w:lsdException w:name="HTML Sample" w:semiHidden="1" w:unhideWhenUsed="1"/>
     <w:lsdException w:name="HTML Typewriter" w:semiHidden="1" w:unhideWhenUsed="1"/>
     <w:lsdException w:name="HTML Variable" w:semiHidden="1" w:unhideWhenUsed="1"/>
+    <w:lsdException w:name="Normal Table" w:semiHidden="1" w:unhideWhenUsed="1"/>
     <w:lsdException w:name="annotation subject" w:semiHidden="1" w:unhideWhenUsed="1"/>
     <w:lsdException w:name="No List" w:semiHidden="1" w:unhideWhenUsed="1"/>
     <w:lsdException w:name="Outline List 1" w:semiHidden="1" w:unhideWhenUsed="1"/>
@@ -5113,8 +3330,10 @@
     <w:lsdException w:name="Table Subtle 2" w:semiHidden="1" w:unhideWhenUsed="1"/>
     <w:lsdException w:name="Table Web 1" w:semiHidden="1" w:unhideWhenUsed="1"/>
     <w:lsdException w:name="Table Web 2" w:semiHidden="1" w:unhideWhenUsed="1"/>
+    <w:lsdException w:name="Table Web 3" w:semiHidden="1" w:unhideWhenUsed="1"/>
     <w:lsdException w:name="Balloon Text" w:semiHidden="1" w:unhideWhenUsed="1"/>
     <w:lsdException w:name="Table Grid" w:uiPriority="39"/>
+    <w:lsdException w:name="Table Theme" w:semiHidden="1" w:unhideWhenUsed="1"/>
     <w:lsdException w:name="Placeholder Text" w:semiHidden="1"/>
     <w:lsdException w:name="No Spacing" w:uiPriority="1" w:qFormat="1"/>
     <w:lsdException w:name="Light Shading" w:uiPriority="60"/>
@@ -5621,6 +3840,34 @@
       <w:lang w:eastAsia="en-US"/>
     </w:rPr>
   </w:style>
+  <w:style w:type="paragraph" w:styleId="Textodebalo">
+    <w:name w:val="Balloon Text"/>
+    <w:basedOn w:val="Normal"/>
+    <w:link w:val="TextodebaloChar"/>
+    <w:uiPriority w:val="99"/>
+    <w:semiHidden/>
+    <w:unhideWhenUsed/>
+    <w:rsid w:val="00812BCB"/>
+    <w:rPr>
+      <w:rFonts w:ascii="Segoe UI" w:hAnsi="Segoe UI" w:cs="Segoe UI"/>
+      <w:sz w:val="18"/>
+      <w:szCs w:val="18"/>
+    </w:rPr>
+  </w:style>
+  <w:style w:type="character" w:customStyle="1" w:styleId="TextodebaloChar">
+    <w:name w:val="Texto de balão Char"/>
+    <w:basedOn w:val="Fontepargpadro"/>
+    <w:link w:val="Textodebalo"/>
+    <w:uiPriority w:val="99"/>
+    <w:semiHidden/>
+    <w:rsid w:val="00812BCB"/>
+    <w:rPr>
+      <w:rFonts w:ascii="Segoe UI" w:eastAsia="Times New Roman" w:hAnsi="Segoe UI" w:cs="Segoe UI"/>
+      <w:sz w:val="18"/>
+      <w:szCs w:val="18"/>
+      <w:lang w:eastAsia="pt-BR"/>
+    </w:rPr>
+  </w:style>
 </w:styles>
 </file>
 
@@ -5890,7 +4137,7 @@
 </file>
 
 <file path=customXml/itemProps1.xml><?xml version="1.0" encoding="utf-8"?>
-<ds:datastoreItem xmlns:ds="http://schemas.openxmlformats.org/officeDocument/2006/customXml" ds:itemID="{F5BE62D9-ED41-4C95-8323-85C33A7382EE}">
+<ds:datastoreItem xmlns:ds="http://schemas.openxmlformats.org/officeDocument/2006/customXml" ds:itemID="{DDF27528-454F-4E28-A7D3-5FD42CCDC39B}">
   <ds:schemaRefs>
     <ds:schemaRef ds:uri="http://schemas.openxmlformats.org/officeDocument/2006/bibliography"/>
   </ds:schemaRefs>

</xml_diff>